<commit_message>
Actualización planificación, punto 1 y punto 2.
Actualización de la planificación. Finalización punto 1. Finalización punto 2.
</commit_message>
<xml_diff>
--- a/TG2_AlinGiurca.docx
+++ b/TG2_AlinGiurca.docx
@@ -377,8 +377,36 @@
                                         <w:sz w:val="28"/>
                                         <w:szCs w:val="28"/>
                                       </w:rPr>
-                                      <w:t>Alin Giurca, Gonzalo Baz, Roberto García-Gasco e Ignacio Llorca</w:t>
+                                      <w:t>Alin Giurca, Gonzalo Baz, Roberto García-</w:t>
                                     </w:r>
+                                    <w:proofErr w:type="spellStart"/>
+                                    <w:r>
+                                      <w:rPr>
+                                        <w:b/>
+                                        <w:sz w:val="28"/>
+                                        <w:szCs w:val="28"/>
+                                      </w:rPr>
+                                      <w:t>Gasco</w:t>
+                                    </w:r>
+                                    <w:proofErr w:type="spellEnd"/>
+                                    <w:r>
+                                      <w:rPr>
+                                        <w:b/>
+                                        <w:sz w:val="28"/>
+                                        <w:szCs w:val="28"/>
+                                      </w:rPr>
+                                      <w:t xml:space="preserve"> e Ignacio </w:t>
+                                    </w:r>
+                                    <w:proofErr w:type="spellStart"/>
+                                    <w:r>
+                                      <w:rPr>
+                                        <w:b/>
+                                        <w:sz w:val="28"/>
+                                        <w:szCs w:val="28"/>
+                                      </w:rPr>
+                                      <w:t>Llorca</w:t>
+                                    </w:r>
+                                    <w:proofErr w:type="spellEnd"/>
                                   </w:p>
                                 </w:sdtContent>
                               </w:sdt>
@@ -442,8 +470,36 @@
                                   <w:sz w:val="28"/>
                                   <w:szCs w:val="28"/>
                                 </w:rPr>
-                                <w:t>Alin Giurca, Gonzalo Baz, Roberto García-Gasco e Ignacio Llorca</w:t>
+                                <w:t>Alin Giurca, Gonzalo Baz, Roberto García-</w:t>
                               </w:r>
+                              <w:proofErr w:type="spellStart"/>
+                              <w:r>
+                                <w:rPr>
+                                  <w:b/>
+                                  <w:sz w:val="28"/>
+                                  <w:szCs w:val="28"/>
+                                </w:rPr>
+                                <w:t>Gasco</w:t>
+                              </w:r>
+                              <w:proofErr w:type="spellEnd"/>
+                              <w:r>
+                                <w:rPr>
+                                  <w:b/>
+                                  <w:sz w:val="28"/>
+                                  <w:szCs w:val="28"/>
+                                </w:rPr>
+                                <w:t xml:space="preserve"> e Ignacio </w:t>
+                              </w:r>
+                              <w:proofErr w:type="spellStart"/>
+                              <w:r>
+                                <w:rPr>
+                                  <w:b/>
+                                  <w:sz w:val="28"/>
+                                  <w:szCs w:val="28"/>
+                                </w:rPr>
+                                <w:t>Llorca</w:t>
+                              </w:r>
+                              <w:proofErr w:type="spellEnd"/>
                             </w:p>
                           </w:sdtContent>
                         </w:sdt>
@@ -885,12 +941,7 @@
             <w:jc w:val="center"/>
           </w:pPr>
           <w:r>
-            <w:t>Índi</w:t>
-          </w:r>
-          <w:bookmarkStart w:id="0" w:name="_GoBack"/>
-          <w:bookmarkEnd w:id="0"/>
-          <w:r>
-            <w:t>ce</w:t>
+            <w:t>Índice</w:t>
           </w:r>
         </w:p>
         <w:p>
@@ -914,7 +965,7 @@
           <w:r>
             <w:fldChar w:fldCharType="separate"/>
           </w:r>
-          <w:hyperlink w:anchor="_Toc478568810" w:history="1">
+          <w:hyperlink w:anchor="_Toc478570676" w:history="1">
             <w:r>
               <w:rPr>
                 <w:rStyle w:val="Hipervnculo"/>
@@ -941,7 +992,7 @@
                 <w:noProof/>
                 <w:webHidden/>
               </w:rPr>
-              <w:instrText xml:space="preserve"> PAGEREF _Toc478568810 \h </w:instrText>
+              <w:instrText xml:space="preserve"> PAGEREF _Toc478570676 \h </w:instrText>
             </w:r>
             <w:r>
               <w:rPr>
@@ -984,7 +1035,7 @@
               <w:lang w:eastAsia="es-ES"/>
             </w:rPr>
           </w:pPr>
-          <w:hyperlink w:anchor="_Toc478568811" w:history="1">
+          <w:hyperlink w:anchor="_Toc478570677" w:history="1">
             <w:r>
               <w:rPr>
                 <w:rStyle w:val="Hipervnculo"/>
@@ -1011,7 +1062,7 @@
                 <w:noProof/>
                 <w:webHidden/>
               </w:rPr>
-              <w:instrText xml:space="preserve"> PAGEREF _Toc478568811 \h </w:instrText>
+              <w:instrText xml:space="preserve"> PAGEREF _Toc478570677 \h </w:instrText>
             </w:r>
             <w:r>
               <w:rPr>
@@ -1054,7 +1105,7 @@
               <w:lang w:eastAsia="es-ES"/>
             </w:rPr>
           </w:pPr>
-          <w:hyperlink w:anchor="_Toc478568812" w:history="1">
+          <w:hyperlink w:anchor="_Toc478570678" w:history="1">
             <w:r>
               <w:rPr>
                 <w:rStyle w:val="Hipervnculo"/>
@@ -1081,7 +1132,7 @@
                 <w:noProof/>
                 <w:webHidden/>
               </w:rPr>
-              <w:instrText xml:space="preserve"> PAGEREF _Toc478568812 \h </w:instrText>
+              <w:instrText xml:space="preserve"> PAGEREF _Toc478570678 \h </w:instrText>
             </w:r>
             <w:r>
               <w:rPr>
@@ -1101,7 +1152,7 @@
                 <w:noProof/>
                 <w:webHidden/>
               </w:rPr>
-              <w:t>0</w:t>
+              <w:t>3</w:t>
             </w:r>
             <w:r>
               <w:rPr>
@@ -1124,7 +1175,7 @@
               <w:lang w:eastAsia="es-ES"/>
             </w:rPr>
           </w:pPr>
-          <w:hyperlink w:anchor="_Toc478568813" w:history="1">
+          <w:hyperlink w:anchor="_Toc478570679" w:history="1">
             <w:r>
               <w:rPr>
                 <w:rStyle w:val="Hipervnculo"/>
@@ -1151,7 +1202,7 @@
                 <w:noProof/>
                 <w:webHidden/>
               </w:rPr>
-              <w:instrText xml:space="preserve"> PAGEREF _Toc478568813 \h </w:instrText>
+              <w:instrText xml:space="preserve"> PAGEREF _Toc478570679 \h </w:instrText>
             </w:r>
             <w:r>
               <w:rPr>
@@ -1171,7 +1222,7 @@
                 <w:noProof/>
                 <w:webHidden/>
               </w:rPr>
-              <w:t>0</w:t>
+              <w:t>4</w:t>
             </w:r>
             <w:r>
               <w:rPr>
@@ -1194,7 +1245,7 @@
               <w:lang w:eastAsia="es-ES"/>
             </w:rPr>
           </w:pPr>
-          <w:hyperlink w:anchor="_Toc478568814" w:history="1">
+          <w:hyperlink w:anchor="_Toc478570680" w:history="1">
             <w:r>
               <w:rPr>
                 <w:rStyle w:val="Hipervnculo"/>
@@ -1221,7 +1272,7 @@
                 <w:noProof/>
                 <w:webHidden/>
               </w:rPr>
-              <w:instrText xml:space="preserve"> PAGEREF _Toc478568814 \h </w:instrText>
+              <w:instrText xml:space="preserve"> PAGEREF _Toc478570680 \h </w:instrText>
             </w:r>
             <w:r>
               <w:rPr>
@@ -1241,7 +1292,7 @@
                 <w:noProof/>
                 <w:webHidden/>
               </w:rPr>
-              <w:t>0</w:t>
+              <w:t>4</w:t>
             </w:r>
             <w:r>
               <w:rPr>
@@ -1264,7 +1315,7 @@
               <w:lang w:eastAsia="es-ES"/>
             </w:rPr>
           </w:pPr>
-          <w:hyperlink w:anchor="_Toc478568815" w:history="1">
+          <w:hyperlink w:anchor="_Toc478570681" w:history="1">
             <w:r>
               <w:rPr>
                 <w:rStyle w:val="Hipervnculo"/>
@@ -1291,7 +1342,7 @@
                 <w:noProof/>
                 <w:webHidden/>
               </w:rPr>
-              <w:instrText xml:space="preserve"> PAGEREF _Toc478568815 \h </w:instrText>
+              <w:instrText xml:space="preserve"> PAGEREF _Toc478570681 \h </w:instrText>
             </w:r>
             <w:r>
               <w:rPr>
@@ -1311,7 +1362,7 @@
                 <w:noProof/>
                 <w:webHidden/>
               </w:rPr>
-              <w:t>0</w:t>
+              <w:t>4</w:t>
             </w:r>
             <w:r>
               <w:rPr>
@@ -1334,7 +1385,7 @@
               <w:lang w:eastAsia="es-ES"/>
             </w:rPr>
           </w:pPr>
-          <w:hyperlink w:anchor="_Toc478568816" w:history="1">
+          <w:hyperlink w:anchor="_Toc478570682" w:history="1">
             <w:r>
               <w:rPr>
                 <w:rStyle w:val="Hipervnculo"/>
@@ -1361,7 +1412,7 @@
                 <w:noProof/>
                 <w:webHidden/>
               </w:rPr>
-              <w:instrText xml:space="preserve"> PAGEREF _Toc478568816 \h </w:instrText>
+              <w:instrText xml:space="preserve"> PAGEREF _Toc478570682 \h </w:instrText>
             </w:r>
             <w:r>
               <w:rPr>
@@ -1381,7 +1432,7 @@
                 <w:noProof/>
                 <w:webHidden/>
               </w:rPr>
-              <w:t>0</w:t>
+              <w:t>5</w:t>
             </w:r>
             <w:r>
               <w:rPr>
@@ -1404,7 +1455,7 @@
               <w:lang w:eastAsia="es-ES"/>
             </w:rPr>
           </w:pPr>
-          <w:hyperlink w:anchor="_Toc478568817" w:history="1">
+          <w:hyperlink w:anchor="_Toc478570683" w:history="1">
             <w:r>
               <w:rPr>
                 <w:rStyle w:val="Hipervnculo"/>
@@ -1431,7 +1482,7 @@
                 <w:noProof/>
                 <w:webHidden/>
               </w:rPr>
-              <w:instrText xml:space="preserve"> PAGEREF _Toc478568817 \h </w:instrText>
+              <w:instrText xml:space="preserve"> PAGEREF _Toc478570683 \h </w:instrText>
             </w:r>
             <w:r>
               <w:rPr>
@@ -1451,7 +1502,7 @@
                 <w:noProof/>
                 <w:webHidden/>
               </w:rPr>
-              <w:t>1</w:t>
+              <w:t>6</w:t>
             </w:r>
             <w:r>
               <w:rPr>
@@ -1474,7 +1525,7 @@
               <w:lang w:eastAsia="es-ES"/>
             </w:rPr>
           </w:pPr>
-          <w:hyperlink w:anchor="_Toc478568818" w:history="1">
+          <w:hyperlink w:anchor="_Toc478570684" w:history="1">
             <w:r>
               <w:rPr>
                 <w:rStyle w:val="Hipervnculo"/>
@@ -1501,7 +1552,7 @@
                 <w:noProof/>
                 <w:webHidden/>
               </w:rPr>
-              <w:instrText xml:space="preserve"> PAGEREF _Toc478568818 \h </w:instrText>
+              <w:instrText xml:space="preserve"> PAGEREF _Toc478570684 \h </w:instrText>
             </w:r>
             <w:r>
               <w:rPr>
@@ -1521,7 +1572,7 @@
                 <w:noProof/>
                 <w:webHidden/>
               </w:rPr>
-              <w:t>1</w:t>
+              <w:t>6</w:t>
             </w:r>
             <w:r>
               <w:rPr>
@@ -1544,7 +1595,7 @@
               <w:lang w:eastAsia="es-ES"/>
             </w:rPr>
           </w:pPr>
-          <w:hyperlink w:anchor="_Toc478568819" w:history="1">
+          <w:hyperlink w:anchor="_Toc478570685" w:history="1">
             <w:r>
               <w:rPr>
                 <w:rStyle w:val="Hipervnculo"/>
@@ -1571,7 +1622,7 @@
                 <w:noProof/>
                 <w:webHidden/>
               </w:rPr>
-              <w:instrText xml:space="preserve"> PAGEREF _Toc478568819 \h </w:instrText>
+              <w:instrText xml:space="preserve"> PAGEREF _Toc478570685 \h </w:instrText>
             </w:r>
             <w:r>
               <w:rPr>
@@ -1591,7 +1642,7 @@
                 <w:noProof/>
                 <w:webHidden/>
               </w:rPr>
-              <w:t>1</w:t>
+              <w:t>6</w:t>
             </w:r>
             <w:r>
               <w:rPr>
@@ -1614,7 +1665,7 @@
               <w:lang w:eastAsia="es-ES"/>
             </w:rPr>
           </w:pPr>
-          <w:hyperlink w:anchor="_Toc478568820" w:history="1">
+          <w:hyperlink w:anchor="_Toc478570686" w:history="1">
             <w:r>
               <w:rPr>
                 <w:rStyle w:val="Hipervnculo"/>
@@ -1641,7 +1692,7 @@
                 <w:noProof/>
                 <w:webHidden/>
               </w:rPr>
-              <w:instrText xml:space="preserve"> PAGEREF _Toc478568820 \h </w:instrText>
+              <w:instrText xml:space="preserve"> PAGEREF _Toc478570686 \h </w:instrText>
             </w:r>
             <w:r>
               <w:rPr>
@@ -1661,7 +1712,7 @@
                 <w:noProof/>
                 <w:webHidden/>
               </w:rPr>
-              <w:t>2</w:t>
+              <w:t>7</w:t>
             </w:r>
             <w:r>
               <w:rPr>
@@ -1684,7 +1735,7 @@
               <w:lang w:eastAsia="es-ES"/>
             </w:rPr>
           </w:pPr>
-          <w:hyperlink w:anchor="_Toc478568821" w:history="1">
+          <w:hyperlink w:anchor="_Toc478570687" w:history="1">
             <w:r>
               <w:rPr>
                 <w:rStyle w:val="Hipervnculo"/>
@@ -1711,7 +1762,7 @@
                 <w:noProof/>
                 <w:webHidden/>
               </w:rPr>
-              <w:instrText xml:space="preserve"> PAGEREF _Toc478568821 \h </w:instrText>
+              <w:instrText xml:space="preserve"> PAGEREF _Toc478570687 \h </w:instrText>
             </w:r>
             <w:r>
               <w:rPr>
@@ -1731,7 +1782,7 @@
                 <w:noProof/>
                 <w:webHidden/>
               </w:rPr>
-              <w:t>2</w:t>
+              <w:t>7</w:t>
             </w:r>
             <w:r>
               <w:rPr>
@@ -1754,7 +1805,7 @@
               <w:lang w:eastAsia="es-ES"/>
             </w:rPr>
           </w:pPr>
-          <w:hyperlink w:anchor="_Toc478568822" w:history="1">
+          <w:hyperlink w:anchor="_Toc478570688" w:history="1">
             <w:r>
               <w:rPr>
                 <w:rStyle w:val="Hipervnculo"/>
@@ -1781,7 +1832,7 @@
                 <w:noProof/>
                 <w:webHidden/>
               </w:rPr>
-              <w:instrText xml:space="preserve"> PAGEREF _Toc478568822 \h </w:instrText>
+              <w:instrText xml:space="preserve"> PAGEREF _Toc478570688 \h </w:instrText>
             </w:r>
             <w:r>
               <w:rPr>
@@ -1801,7 +1852,7 @@
                 <w:noProof/>
                 <w:webHidden/>
               </w:rPr>
-              <w:t>2</w:t>
+              <w:t>7</w:t>
             </w:r>
             <w:r>
               <w:rPr>
@@ -1824,7 +1875,7 @@
               <w:lang w:eastAsia="es-ES"/>
             </w:rPr>
           </w:pPr>
-          <w:hyperlink w:anchor="_Toc478568823" w:history="1">
+          <w:hyperlink w:anchor="_Toc478570689" w:history="1">
             <w:r>
               <w:rPr>
                 <w:rStyle w:val="Hipervnculo"/>
@@ -1851,7 +1902,7 @@
                 <w:noProof/>
                 <w:webHidden/>
               </w:rPr>
-              <w:instrText xml:space="preserve"> PAGEREF _Toc478568823 \h </w:instrText>
+              <w:instrText xml:space="preserve"> PAGEREF _Toc478570689 \h </w:instrText>
             </w:r>
             <w:r>
               <w:rPr>
@@ -1871,7 +1922,7 @@
                 <w:noProof/>
                 <w:webHidden/>
               </w:rPr>
-              <w:t>2</w:t>
+              <w:t>7</w:t>
             </w:r>
             <w:r>
               <w:rPr>
@@ -1894,7 +1945,7 @@
               <w:lang w:eastAsia="es-ES"/>
             </w:rPr>
           </w:pPr>
-          <w:hyperlink w:anchor="_Toc478568824" w:history="1">
+          <w:hyperlink w:anchor="_Toc478570690" w:history="1">
             <w:r>
               <w:rPr>
                 <w:rStyle w:val="Hipervnculo"/>
@@ -1921,7 +1972,7 @@
                 <w:noProof/>
                 <w:webHidden/>
               </w:rPr>
-              <w:instrText xml:space="preserve"> PAGEREF _Toc478568824 \h </w:instrText>
+              <w:instrText xml:space="preserve"> PAGEREF _Toc478570690 \h </w:instrText>
             </w:r>
             <w:r>
               <w:rPr>
@@ -1941,7 +1992,7 @@
                 <w:noProof/>
                 <w:webHidden/>
               </w:rPr>
-              <w:t>2</w:t>
+              <w:t>7</w:t>
             </w:r>
             <w:r>
               <w:rPr>
@@ -1964,7 +2015,7 @@
               <w:lang w:eastAsia="es-ES"/>
             </w:rPr>
           </w:pPr>
-          <w:hyperlink w:anchor="_Toc478568825" w:history="1">
+          <w:hyperlink w:anchor="_Toc478570691" w:history="1">
             <w:r>
               <w:rPr>
                 <w:rStyle w:val="Hipervnculo"/>
@@ -1991,7 +2042,7 @@
                 <w:noProof/>
                 <w:webHidden/>
               </w:rPr>
-              <w:instrText xml:space="preserve"> PAGEREF _Toc478568825 \h </w:instrText>
+              <w:instrText xml:space="preserve"> PAGEREF _Toc478570691 \h </w:instrText>
             </w:r>
             <w:r>
               <w:rPr>
@@ -2011,7 +2062,7 @@
                 <w:noProof/>
                 <w:webHidden/>
               </w:rPr>
-              <w:t>2</w:t>
+              <w:t>7</w:t>
             </w:r>
             <w:r>
               <w:rPr>
@@ -2034,7 +2085,7 @@
               <w:lang w:eastAsia="es-ES"/>
             </w:rPr>
           </w:pPr>
-          <w:hyperlink w:anchor="_Toc478568826" w:history="1">
+          <w:hyperlink w:anchor="_Toc478570692" w:history="1">
             <w:r>
               <w:rPr>
                 <w:rStyle w:val="Hipervnculo"/>
@@ -2061,7 +2112,7 @@
                 <w:noProof/>
                 <w:webHidden/>
               </w:rPr>
-              <w:instrText xml:space="preserve"> PAGEREF _Toc478568826 \h </w:instrText>
+              <w:instrText xml:space="preserve"> PAGEREF _Toc478570692 \h </w:instrText>
             </w:r>
             <w:r>
               <w:rPr>
@@ -2081,7 +2132,7 @@
                 <w:noProof/>
                 <w:webHidden/>
               </w:rPr>
-              <w:t>2</w:t>
+              <w:t>7</w:t>
             </w:r>
             <w:r>
               <w:rPr>
@@ -2104,7 +2155,7 @@
               <w:lang w:eastAsia="es-ES"/>
             </w:rPr>
           </w:pPr>
-          <w:hyperlink w:anchor="_Toc478568827" w:history="1">
+          <w:hyperlink w:anchor="_Toc478570693" w:history="1">
             <w:r>
               <w:rPr>
                 <w:rStyle w:val="Hipervnculo"/>
@@ -2131,7 +2182,7 @@
                 <w:noProof/>
                 <w:webHidden/>
               </w:rPr>
-              <w:instrText xml:space="preserve"> PAGEREF _Toc478568827 \h </w:instrText>
+              <w:instrText xml:space="preserve"> PAGEREF _Toc478570693 \h </w:instrText>
             </w:r>
             <w:r>
               <w:rPr>
@@ -2151,7 +2202,7 @@
                 <w:noProof/>
                 <w:webHidden/>
               </w:rPr>
-              <w:t>2</w:t>
+              <w:t>7</w:t>
             </w:r>
             <w:r>
               <w:rPr>
@@ -2174,7 +2225,7 @@
               <w:lang w:eastAsia="es-ES"/>
             </w:rPr>
           </w:pPr>
-          <w:hyperlink w:anchor="_Toc478568828" w:history="1">
+          <w:hyperlink w:anchor="_Toc478570694" w:history="1">
             <w:r>
               <w:rPr>
                 <w:rStyle w:val="Hipervnculo"/>
@@ -2201,7 +2252,7 @@
                 <w:noProof/>
                 <w:webHidden/>
               </w:rPr>
-              <w:instrText xml:space="preserve"> PAGEREF _Toc478568828 \h </w:instrText>
+              <w:instrText xml:space="preserve"> PAGEREF _Toc478570694 \h </w:instrText>
             </w:r>
             <w:r>
               <w:rPr>
@@ -2221,7 +2272,7 @@
                 <w:noProof/>
                 <w:webHidden/>
               </w:rPr>
-              <w:t>2</w:t>
+              <w:t>7</w:t>
             </w:r>
             <w:r>
               <w:rPr>
@@ -2244,7 +2295,7 @@
               <w:lang w:eastAsia="es-ES"/>
             </w:rPr>
           </w:pPr>
-          <w:hyperlink w:anchor="_Toc478568829" w:history="1">
+          <w:hyperlink w:anchor="_Toc478570695" w:history="1">
             <w:r>
               <w:rPr>
                 <w:rStyle w:val="Hipervnculo"/>
@@ -2271,7 +2322,7 @@
                 <w:noProof/>
                 <w:webHidden/>
               </w:rPr>
-              <w:instrText xml:space="preserve"> PAGEREF _Toc478568829 \h </w:instrText>
+              <w:instrText xml:space="preserve"> PAGEREF _Toc478570695 \h </w:instrText>
             </w:r>
             <w:r>
               <w:rPr>
@@ -2291,7 +2342,7 @@
                 <w:noProof/>
                 <w:webHidden/>
               </w:rPr>
-              <w:t>2</w:t>
+              <w:t>7</w:t>
             </w:r>
             <w:r>
               <w:rPr>
@@ -2314,7 +2365,7 @@
               <w:lang w:eastAsia="es-ES"/>
             </w:rPr>
           </w:pPr>
-          <w:hyperlink w:anchor="_Toc478568830" w:history="1">
+          <w:hyperlink w:anchor="_Toc478570696" w:history="1">
             <w:r>
               <w:rPr>
                 <w:rStyle w:val="Hipervnculo"/>
@@ -2341,7 +2392,7 @@
                 <w:noProof/>
                 <w:webHidden/>
               </w:rPr>
-              <w:instrText xml:space="preserve"> PAGEREF _Toc478568830 \h </w:instrText>
+              <w:instrText xml:space="preserve"> PAGEREF _Toc478570696 \h </w:instrText>
             </w:r>
             <w:r>
               <w:rPr>
@@ -2361,7 +2412,7 @@
                 <w:noProof/>
                 <w:webHidden/>
               </w:rPr>
-              <w:t>3</w:t>
+              <w:t>8</w:t>
             </w:r>
             <w:r>
               <w:rPr>
@@ -2384,7 +2435,7 @@
               <w:lang w:eastAsia="es-ES"/>
             </w:rPr>
           </w:pPr>
-          <w:hyperlink w:anchor="_Toc478568831" w:history="1">
+          <w:hyperlink w:anchor="_Toc478570697" w:history="1">
             <w:r>
               <w:rPr>
                 <w:rStyle w:val="Hipervnculo"/>
@@ -2411,7 +2462,7 @@
                 <w:noProof/>
                 <w:webHidden/>
               </w:rPr>
-              <w:instrText xml:space="preserve"> PAGEREF _Toc478568831 \h </w:instrText>
+              <w:instrText xml:space="preserve"> PAGEREF _Toc478570697 \h </w:instrText>
             </w:r>
             <w:r>
               <w:rPr>
@@ -2431,7 +2482,7 @@
                 <w:noProof/>
                 <w:webHidden/>
               </w:rPr>
-              <w:t>3</w:t>
+              <w:t>8</w:t>
             </w:r>
             <w:r>
               <w:rPr>
@@ -2454,7 +2505,7 @@
               <w:lang w:eastAsia="es-ES"/>
             </w:rPr>
           </w:pPr>
-          <w:hyperlink w:anchor="_Toc478568832" w:history="1">
+          <w:hyperlink w:anchor="_Toc478570698" w:history="1">
             <w:r>
               <w:rPr>
                 <w:rStyle w:val="Hipervnculo"/>
@@ -2481,7 +2532,7 @@
                 <w:noProof/>
                 <w:webHidden/>
               </w:rPr>
-              <w:instrText xml:space="preserve"> PAGEREF _Toc478568832 \h </w:instrText>
+              <w:instrText xml:space="preserve"> PAGEREF _Toc478570698 \h </w:instrText>
             </w:r>
             <w:r>
               <w:rPr>
@@ -2501,7 +2552,7 @@
                 <w:noProof/>
                 <w:webHidden/>
               </w:rPr>
-              <w:t>3</w:t>
+              <w:t>8</w:t>
             </w:r>
             <w:r>
               <w:rPr>
@@ -2524,7 +2575,7 @@
               <w:lang w:eastAsia="es-ES"/>
             </w:rPr>
           </w:pPr>
-          <w:hyperlink w:anchor="_Toc478568833" w:history="1">
+          <w:hyperlink w:anchor="_Toc478570699" w:history="1">
             <w:r>
               <w:rPr>
                 <w:rStyle w:val="Hipervnculo"/>
@@ -2551,7 +2602,7 @@
                 <w:noProof/>
                 <w:webHidden/>
               </w:rPr>
-              <w:instrText xml:space="preserve"> PAGEREF _Toc478568833 \h </w:instrText>
+              <w:instrText xml:space="preserve"> PAGEREF _Toc478570699 \h </w:instrText>
             </w:r>
             <w:r>
               <w:rPr>
@@ -2571,7 +2622,7 @@
                 <w:noProof/>
                 <w:webHidden/>
               </w:rPr>
-              <w:t>4</w:t>
+              <w:t>9</w:t>
             </w:r>
             <w:r>
               <w:rPr>
@@ -2594,7 +2645,7 @@
               <w:lang w:eastAsia="es-ES"/>
             </w:rPr>
           </w:pPr>
-          <w:hyperlink w:anchor="_Toc478568834" w:history="1">
+          <w:hyperlink w:anchor="_Toc478570700" w:history="1">
             <w:r>
               <w:rPr>
                 <w:rStyle w:val="Hipervnculo"/>
@@ -2621,7 +2672,7 @@
                 <w:noProof/>
                 <w:webHidden/>
               </w:rPr>
-              <w:instrText xml:space="preserve"> PAGEREF _Toc478568834 \h </w:instrText>
+              <w:instrText xml:space="preserve"> PAGEREF _Toc478570700 \h </w:instrText>
             </w:r>
             <w:r>
               <w:rPr>
@@ -2641,7 +2692,7 @@
                 <w:noProof/>
                 <w:webHidden/>
               </w:rPr>
-              <w:t>6</w:t>
+              <w:t>11</w:t>
             </w:r>
             <w:r>
               <w:rPr>
@@ -2664,7 +2715,7 @@
               <w:lang w:eastAsia="es-ES"/>
             </w:rPr>
           </w:pPr>
-          <w:hyperlink w:anchor="_Toc478568835" w:history="1">
+          <w:hyperlink w:anchor="_Toc478570701" w:history="1">
             <w:r>
               <w:rPr>
                 <w:rStyle w:val="Hipervnculo"/>
@@ -2691,7 +2742,7 @@
                 <w:noProof/>
                 <w:webHidden/>
               </w:rPr>
-              <w:instrText xml:space="preserve"> PAGEREF _Toc478568835 \h </w:instrText>
+              <w:instrText xml:space="preserve"> PAGEREF _Toc478570701 \h </w:instrText>
             </w:r>
             <w:r>
               <w:rPr>
@@ -2711,7 +2762,7 @@
                 <w:noProof/>
                 <w:webHidden/>
               </w:rPr>
-              <w:t>6</w:t>
+              <w:t>11</w:t>
             </w:r>
             <w:r>
               <w:rPr>
@@ -2734,7 +2785,7 @@
               <w:lang w:eastAsia="es-ES"/>
             </w:rPr>
           </w:pPr>
-          <w:hyperlink w:anchor="_Toc478568836" w:history="1">
+          <w:hyperlink w:anchor="_Toc478570702" w:history="1">
             <w:r>
               <w:rPr>
                 <w:rStyle w:val="Hipervnculo"/>
@@ -2761,7 +2812,7 @@
                 <w:noProof/>
                 <w:webHidden/>
               </w:rPr>
-              <w:instrText xml:space="preserve"> PAGEREF _Toc478568836 \h </w:instrText>
+              <w:instrText xml:space="preserve"> PAGEREF _Toc478570702 \h </w:instrText>
             </w:r>
             <w:r>
               <w:rPr>
@@ -2781,7 +2832,7 @@
                 <w:noProof/>
                 <w:webHidden/>
               </w:rPr>
-              <w:t>6</w:t>
+              <w:t>11</w:t>
             </w:r>
             <w:r>
               <w:rPr>
@@ -2804,7 +2855,7 @@
               <w:lang w:eastAsia="es-ES"/>
             </w:rPr>
           </w:pPr>
-          <w:hyperlink w:anchor="_Toc478568837" w:history="1">
+          <w:hyperlink w:anchor="_Toc478570703" w:history="1">
             <w:r>
               <w:rPr>
                 <w:rStyle w:val="Hipervnculo"/>
@@ -2831,7 +2882,7 @@
                 <w:noProof/>
                 <w:webHidden/>
               </w:rPr>
-              <w:instrText xml:space="preserve"> PAGEREF _Toc478568837 \h </w:instrText>
+              <w:instrText xml:space="preserve"> PAGEREF _Toc478570703 \h </w:instrText>
             </w:r>
             <w:r>
               <w:rPr>
@@ -2851,7 +2902,7 @@
                 <w:noProof/>
                 <w:webHidden/>
               </w:rPr>
-              <w:t>6</w:t>
+              <w:t>11</w:t>
             </w:r>
             <w:r>
               <w:rPr>
@@ -2874,7 +2925,7 @@
               <w:lang w:eastAsia="es-ES"/>
             </w:rPr>
           </w:pPr>
-          <w:hyperlink w:anchor="_Toc478568838" w:history="1">
+          <w:hyperlink w:anchor="_Toc478570704" w:history="1">
             <w:r>
               <w:rPr>
                 <w:rStyle w:val="Hipervnculo"/>
@@ -2901,7 +2952,7 @@
                 <w:noProof/>
                 <w:webHidden/>
               </w:rPr>
-              <w:instrText xml:space="preserve"> PAGEREF _Toc478568838 \h </w:instrText>
+              <w:instrText xml:space="preserve"> PAGEREF _Toc478570704 \h </w:instrText>
             </w:r>
             <w:r>
               <w:rPr>
@@ -2921,7 +2972,7 @@
                 <w:noProof/>
                 <w:webHidden/>
               </w:rPr>
-              <w:t>6</w:t>
+              <w:t>11</w:t>
             </w:r>
             <w:r>
               <w:rPr>
@@ -2944,7 +2995,7 @@
               <w:lang w:eastAsia="es-ES"/>
             </w:rPr>
           </w:pPr>
-          <w:hyperlink w:anchor="_Toc478568839" w:history="1">
+          <w:hyperlink w:anchor="_Toc478570705" w:history="1">
             <w:r>
               <w:rPr>
                 <w:rStyle w:val="Hipervnculo"/>
@@ -2971,7 +3022,7 @@
                 <w:noProof/>
                 <w:webHidden/>
               </w:rPr>
-              <w:instrText xml:space="preserve"> PAGEREF _Toc478568839 \h </w:instrText>
+              <w:instrText xml:space="preserve"> PAGEREF _Toc478570705 \h </w:instrText>
             </w:r>
             <w:r>
               <w:rPr>
@@ -2991,7 +3042,7 @@
                 <w:noProof/>
                 <w:webHidden/>
               </w:rPr>
-              <w:t>6</w:t>
+              <w:t>11</w:t>
             </w:r>
             <w:r>
               <w:rPr>
@@ -3014,7 +3065,7 @@
               <w:lang w:eastAsia="es-ES"/>
             </w:rPr>
           </w:pPr>
-          <w:hyperlink w:anchor="_Toc478568840" w:history="1">
+          <w:hyperlink w:anchor="_Toc478570706" w:history="1">
             <w:r>
               <w:rPr>
                 <w:rStyle w:val="Hipervnculo"/>
@@ -3041,7 +3092,7 @@
                 <w:noProof/>
                 <w:webHidden/>
               </w:rPr>
-              <w:instrText xml:space="preserve"> PAGEREF _Toc478568840 \h </w:instrText>
+              <w:instrText xml:space="preserve"> PAGEREF _Toc478570706 \h </w:instrText>
             </w:r>
             <w:r>
               <w:rPr>
@@ -3061,7 +3112,147 @@
                 <w:noProof/>
                 <w:webHidden/>
               </w:rPr>
-              <w:t>6</w:t>
+              <w:t>11</w:t>
+            </w:r>
+            <w:r>
+              <w:rPr>
+                <w:noProof/>
+                <w:webHidden/>
+              </w:rPr>
+              <w:fldChar w:fldCharType="end"/>
+            </w:r>
+          </w:hyperlink>
+        </w:p>
+        <w:p>
+          <w:pPr>
+            <w:pStyle w:val="TDC1"/>
+            <w:tabs>
+              <w:tab w:val="right" w:leader="dot" w:pos="8494"/>
+            </w:tabs>
+            <w:rPr>
+              <w:rFonts w:asciiTheme="minorHAnsi" w:eastAsiaTheme="minorEastAsia" w:hAnsiTheme="minorHAnsi" w:cstheme="minorBidi"/>
+              <w:noProof/>
+              <w:lang w:eastAsia="es-ES"/>
+            </w:rPr>
+          </w:pPr>
+          <w:hyperlink w:anchor="_Toc478570707" w:history="1">
+            <w:r>
+              <w:rPr>
+                <w:rStyle w:val="Hipervnculo"/>
+                <w:noProof/>
+              </w:rPr>
+              <w:t>7. Encuesta</w:t>
+            </w:r>
+            <w:r>
+              <w:rPr>
+                <w:noProof/>
+                <w:webHidden/>
+              </w:rPr>
+              <w:tab/>
+            </w:r>
+            <w:r>
+              <w:rPr>
+                <w:noProof/>
+                <w:webHidden/>
+              </w:rPr>
+              <w:fldChar w:fldCharType="begin"/>
+            </w:r>
+            <w:r>
+              <w:rPr>
+                <w:noProof/>
+                <w:webHidden/>
+              </w:rPr>
+              <w:instrText xml:space="preserve"> PAGEREF _Toc478570707 \h </w:instrText>
+            </w:r>
+            <w:r>
+              <w:rPr>
+                <w:noProof/>
+                <w:webHidden/>
+              </w:rPr>
+            </w:r>
+            <w:r>
+              <w:rPr>
+                <w:noProof/>
+                <w:webHidden/>
+              </w:rPr>
+              <w:fldChar w:fldCharType="separate"/>
+            </w:r>
+            <w:r>
+              <w:rPr>
+                <w:noProof/>
+                <w:webHidden/>
+              </w:rPr>
+              <w:t>12</w:t>
+            </w:r>
+            <w:r>
+              <w:rPr>
+                <w:noProof/>
+                <w:webHidden/>
+              </w:rPr>
+              <w:fldChar w:fldCharType="end"/>
+            </w:r>
+          </w:hyperlink>
+        </w:p>
+        <w:p>
+          <w:pPr>
+            <w:pStyle w:val="TDC1"/>
+            <w:tabs>
+              <w:tab w:val="right" w:leader="dot" w:pos="8494"/>
+            </w:tabs>
+            <w:rPr>
+              <w:rFonts w:asciiTheme="minorHAnsi" w:eastAsiaTheme="minorEastAsia" w:hAnsiTheme="minorHAnsi" w:cstheme="minorBidi"/>
+              <w:noProof/>
+              <w:lang w:eastAsia="es-ES"/>
+            </w:rPr>
+          </w:pPr>
+          <w:hyperlink w:anchor="_Toc478570708" w:history="1">
+            <w:r>
+              <w:rPr>
+                <w:rStyle w:val="Hipervnculo"/>
+                <w:noProof/>
+              </w:rPr>
+              <w:t>8. Conclusiones</w:t>
+            </w:r>
+            <w:r>
+              <w:rPr>
+                <w:noProof/>
+                <w:webHidden/>
+              </w:rPr>
+              <w:tab/>
+            </w:r>
+            <w:r>
+              <w:rPr>
+                <w:noProof/>
+                <w:webHidden/>
+              </w:rPr>
+              <w:fldChar w:fldCharType="begin"/>
+            </w:r>
+            <w:r>
+              <w:rPr>
+                <w:noProof/>
+                <w:webHidden/>
+              </w:rPr>
+              <w:instrText xml:space="preserve"> PAGEREF _Toc478570708 \h </w:instrText>
+            </w:r>
+            <w:r>
+              <w:rPr>
+                <w:noProof/>
+                <w:webHidden/>
+              </w:rPr>
+            </w:r>
+            <w:r>
+              <w:rPr>
+                <w:noProof/>
+                <w:webHidden/>
+              </w:rPr>
+              <w:fldChar w:fldCharType="separate"/>
+            </w:r>
+            <w:r>
+              <w:rPr>
+                <w:noProof/>
+                <w:webHidden/>
+              </w:rPr>
+              <w:t>12</w:t>
             </w:r>
             <w:r>
               <w:rPr>
@@ -3089,7 +3280,7 @@
       <w:pPr>
         <w:pStyle w:val="Ttulo1"/>
       </w:pPr>
-      <w:bookmarkStart w:id="1" w:name="_Toc478568810"/>
+      <w:bookmarkStart w:id="0" w:name="_Toc478570676"/>
       <w:r>
         <w:lastRenderedPageBreak/>
         <w:t>1. Autores del trabajo</w:t>
@@ -3097,17 +3288,17 @@
       <w:r>
         <w:t>, planificación y entrega</w:t>
       </w:r>
+      <w:bookmarkEnd w:id="0"/>
+    </w:p>
+    <w:p>
+      <w:pPr>
+        <w:pStyle w:val="Ttulo2"/>
+      </w:pPr>
+      <w:bookmarkStart w:id="1" w:name="_Toc478570677"/>
+      <w:r>
+        <w:t>1.1 Autores</w:t>
+      </w:r>
       <w:bookmarkEnd w:id="1"/>
-    </w:p>
-    <w:p>
-      <w:pPr>
-        <w:pStyle w:val="Ttulo2"/>
-      </w:pPr>
-      <w:bookmarkStart w:id="2" w:name="_Toc478568811"/>
-      <w:r>
-        <w:t>1.1 Autores</w:t>
-      </w:r>
-      <w:bookmarkEnd w:id="2"/>
     </w:p>
     <w:p>
       <w:r>
@@ -3135,7 +3326,15 @@
         </w:numPr>
       </w:pPr>
       <w:r>
-        <w:t>Roberto García-Gasco Aparicio</w:t>
+        <w:t>Roberto García-</w:t>
+      </w:r>
+      <w:proofErr w:type="spellStart"/>
+      <w:r>
+        <w:t>Gasco</w:t>
+      </w:r>
+      <w:proofErr w:type="spellEnd"/>
+      <w:r>
+        <w:t xml:space="preserve"> Aparicio</w:t>
       </w:r>
     </w:p>
     <w:p>
@@ -3159,7 +3358,15 @@
         </w:numPr>
       </w:pPr>
       <w:r>
-        <w:t>Ignacio Llorca Rodríguez</w:t>
+        <w:t xml:space="preserve">Ignacio </w:t>
+      </w:r>
+      <w:proofErr w:type="spellStart"/>
+      <w:r>
+        <w:t>Llorca</w:t>
+      </w:r>
+      <w:proofErr w:type="spellEnd"/>
+      <w:r>
+        <w:t xml:space="preserve"> Rodríguez</w:t>
       </w:r>
     </w:p>
     <w:p/>
@@ -3179,6 +3386,7 @@
       <w:pPr>
         <w:sectPr>
           <w:footerReference w:type="default" r:id="rId10"/>
+          <w:footerReference w:type="first" r:id="rId11"/>
           <w:pgSz w:w="11906" w:h="16838"/>
           <w:pgMar w:top="1417" w:right="1701" w:bottom="1417" w:left="1701" w:header="708" w:footer="708" w:gutter="0"/>
           <w:pgNumType w:start="0"/>
@@ -3192,12 +3400,12 @@
       <w:pPr>
         <w:pStyle w:val="Ttulo2"/>
       </w:pPr>
-      <w:bookmarkStart w:id="3" w:name="_Toc478568812"/>
+      <w:bookmarkStart w:id="2" w:name="_Toc478570678"/>
       <w:r>
         <w:lastRenderedPageBreak/>
         <w:t>1.2 Planificación</w:t>
       </w:r>
-      <w:bookmarkEnd w:id="3"/>
+      <w:bookmarkEnd w:id="2"/>
     </w:p>
     <w:p>
       <w:r>
@@ -3220,9 +3428,9 @@
           <w:lang w:eastAsia="es-ES"/>
         </w:rPr>
         <w:drawing>
-          <wp:inline distT="0" distB="0" distL="0" distR="0" wp14:anchorId="3B36A1C7" wp14:editId="39E922D7">
-            <wp:extent cx="9506397" cy="2695575"/>
-            <wp:effectExtent l="0" t="0" r="0" b="0"/>
+          <wp:inline distT="0" distB="0" distL="0" distR="0">
+            <wp:extent cx="8891270" cy="3011696"/>
+            <wp:effectExtent l="0" t="0" r="5080" b="0"/>
             <wp:docPr id="2" name="Imagen 2" descr="C:\Users\an94a\AppData\Local\Microsoft\Windows\INetCache\Content.Word\Sin título.png"/>
             <wp:cNvGraphicFramePr>
               <a:graphicFrameLocks xmlns:a="http://schemas.openxmlformats.org/drawingml/2006/main" noChangeAspect="1"/>
@@ -3231,13 +3439,13 @@
               <a:graphicData uri="http://schemas.openxmlformats.org/drawingml/2006/picture">
                 <pic:pic xmlns:pic="http://schemas.openxmlformats.org/drawingml/2006/picture">
                   <pic:nvPicPr>
-                    <pic:cNvPr id="0" name="Picture 3" descr="C:\Users\an94a\AppData\Local\Microsoft\Windows\INetCache\Content.Word\Sin título.png"/>
+                    <pic:cNvPr id="0" name="Picture 1" descr="C:\Users\an94a\AppData\Local\Microsoft\Windows\INetCache\Content.Word\Sin título.png"/>
                     <pic:cNvPicPr>
                       <a:picLocks noChangeAspect="1" noChangeArrowheads="1"/>
                     </pic:cNvPicPr>
                   </pic:nvPicPr>
                   <pic:blipFill>
-                    <a:blip r:embed="rId11">
+                    <a:blip r:embed="rId12">
                       <a:extLst>
                         <a:ext uri="{28A0092B-C50C-407E-A947-70E740481C1C}">
                           <a14:useLocalDpi xmlns:a14="http://schemas.microsoft.com/office/drawing/2010/main" val="0"/>
@@ -3252,7 +3460,7 @@
                   <pic:spPr bwMode="auto">
                     <a:xfrm>
                       <a:off x="0" y="0"/>
-                      <a:ext cx="9535061" cy="2703703"/>
+                      <a:ext cx="8891270" cy="3011696"/>
                     </a:xfrm>
                     <a:prstGeom prst="rect">
                       <a:avLst/>
@@ -3277,7 +3485,15 @@
         <w:t>1</w:t>
       </w:r>
       <w:r>
-        <w:t>: se adjunta una captura de pantalla y no un link al proyecto compartido porque la opción de compartir/exportar ha dejado de estar disponible en la herramienta con la que se ha realizado el diseño, GanttPro.</w:t>
+        <w:t xml:space="preserve">: se adjunta una captura de pantalla y no un link al proyecto compartido porque la opción de compartir/exportar ha dejado de estar disponible en la herramienta con la que se ha realizado el diseño, </w:t>
+      </w:r>
+      <w:proofErr w:type="spellStart"/>
+      <w:r>
+        <w:t>GanttPro</w:t>
+      </w:r>
+      <w:proofErr w:type="spellEnd"/>
+      <w:r>
+        <w:t>.</w:t>
       </w:r>
     </w:p>
     <w:p/>
@@ -3286,9 +3502,9 @@
     <w:p>
       <w:pPr>
         <w:sectPr>
+          <w:footerReference w:type="first" r:id="rId13"/>
           <w:pgSz w:w="16838" w:h="11906" w:orient="landscape"/>
           <w:pgMar w:top="1701" w:right="1418" w:bottom="1701" w:left="1418" w:header="709" w:footer="709" w:gutter="0"/>
-          <w:pgNumType w:start="0"/>
           <w:cols w:space="708"/>
           <w:titlePg/>
           <w:docGrid w:linePitch="360"/>
@@ -3299,11 +3515,13 @@
       <w:pPr>
         <w:pStyle w:val="Ttulo2"/>
       </w:pPr>
-      <w:bookmarkStart w:id="4" w:name="_Toc478568813"/>
+      <w:bookmarkStart w:id="3" w:name="_Toc478570679"/>
       <w:r>
         <w:lastRenderedPageBreak/>
         <w:t>1.3 Entrega</w:t>
       </w:r>
+      <w:bookmarkStart w:id="4" w:name="_GoBack"/>
+      <w:bookmarkEnd w:id="3"/>
       <w:bookmarkEnd w:id="4"/>
     </w:p>
     <w:p>
@@ -3312,7 +3530,7 @@
       </w:r>
     </w:p>
     <w:p>
-      <w:hyperlink r:id="rId12" w:history="1">
+      <w:hyperlink r:id="rId14" w:history="1">
         <w:r>
           <w:rPr>
             <w:rStyle w:val="Hipervnculo"/>
@@ -3326,7 +3544,7 @@
         <w:pStyle w:val="Ttulo1"/>
         <w:spacing w:before="360"/>
       </w:pPr>
-      <w:bookmarkStart w:id="5" w:name="_Toc478568814"/>
+      <w:bookmarkStart w:id="5" w:name="_Toc478570680"/>
       <w:r>
         <w:t xml:space="preserve">2. </w:t>
       </w:r>
@@ -3353,36 +3571,280 @@
       </w:r>
     </w:p>
     <w:p>
-      <w:r>
-        <w:t>Se pueden incluir imágenes copiadas y pegadas desde diversas fuentes de información, siempre que debajo de cada una se indique la fuente (al menos la URL).</w:t>
+      <w:pPr>
+        <w:pStyle w:val="Ttulo2"/>
+      </w:pPr>
+      <w:bookmarkStart w:id="6" w:name="_Toc478570681"/>
+      <w:r>
+        <w:t>2.1 Descripción de la tecnología 1</w:t>
+      </w:r>
+      <w:bookmarkEnd w:id="6"/>
+    </w:p>
+    <w:p>
+      <w:pPr>
+        <w:rPr>
+          <w:b/>
+        </w:rPr>
+      </w:pPr>
+      <w:proofErr w:type="spellStart"/>
+      <w:r>
+        <w:rPr>
+          <w:b/>
+        </w:rPr>
+        <w:t>Telerik</w:t>
+      </w:r>
+      <w:proofErr w:type="spellEnd"/>
+      <w:r>
+        <w:rPr>
+          <w:b/>
+        </w:rPr>
+        <w:t xml:space="preserve"> Test Studio.</w:t>
+      </w:r>
+    </w:p>
+    <w:p>
+      <w:pPr>
+        <w:rPr>
+          <w:b/>
+        </w:rPr>
+      </w:pPr>
+      <w:r>
+        <w:rPr>
+          <w:noProof/>
+          <w:lang w:eastAsia="es-ES"/>
+        </w:rPr>
+        <w:drawing>
+          <wp:inline distT="0" distB="0" distL="0" distR="0">
+            <wp:extent cx="5372100" cy="2238787"/>
+            <wp:effectExtent l="0" t="0" r="0" b="0"/>
+            <wp:docPr id="1" name="Imagen 1" descr="Resultado de imagen de telerik test studio"/>
+            <wp:cNvGraphicFramePr>
+              <a:graphicFrameLocks xmlns:a="http://schemas.openxmlformats.org/drawingml/2006/main" noChangeAspect="1"/>
+            </wp:cNvGraphicFramePr>
+            <a:graphic xmlns:a="http://schemas.openxmlformats.org/drawingml/2006/main">
+              <a:graphicData uri="http://schemas.openxmlformats.org/drawingml/2006/picture">
+                <pic:pic xmlns:pic="http://schemas.openxmlformats.org/drawingml/2006/picture">
+                  <pic:nvPicPr>
+                    <pic:cNvPr id="0" name="Picture 1" descr="Resultado de imagen de telerik test studio"/>
+                    <pic:cNvPicPr>
+                      <a:picLocks noChangeAspect="1" noChangeArrowheads="1"/>
+                    </pic:cNvPicPr>
+                  </pic:nvPicPr>
+                  <pic:blipFill>
+                    <a:blip r:embed="rId15">
+                      <a:extLst>
+                        <a:ext uri="{28A0092B-C50C-407E-A947-70E740481C1C}">
+                          <a14:useLocalDpi xmlns:a14="http://schemas.microsoft.com/office/drawing/2010/main" val="0"/>
+                        </a:ext>
+                      </a:extLst>
+                    </a:blip>
+                    <a:srcRect/>
+                    <a:stretch>
+                      <a:fillRect/>
+                    </a:stretch>
+                  </pic:blipFill>
+                  <pic:spPr bwMode="auto">
+                    <a:xfrm>
+                      <a:off x="0" y="0"/>
+                      <a:ext cx="5413589" cy="2256077"/>
+                    </a:xfrm>
+                    <a:prstGeom prst="rect">
+                      <a:avLst/>
+                    </a:prstGeom>
+                    <a:noFill/>
+                    <a:ln>
+                      <a:noFill/>
+                    </a:ln>
+                  </pic:spPr>
+                </pic:pic>
+              </a:graphicData>
+            </a:graphic>
+          </wp:inline>
+        </w:drawing>
+      </w:r>
+    </w:p>
+    <w:p>
+      <w:r>
+        <w:t xml:space="preserve">Es una aplicación visual que no requiere una experiencia ni conocimiento alto sobre ella. Esta aplicación puede realizar más de un tipo de </w:t>
+      </w:r>
+      <w:proofErr w:type="spellStart"/>
+      <w:r>
+        <w:t>testing</w:t>
+      </w:r>
+      <w:proofErr w:type="spellEnd"/>
+      <w:r>
+        <w:t xml:space="preserve">, entre los que se encuentra el </w:t>
+      </w:r>
+      <w:proofErr w:type="spellStart"/>
+      <w:r>
+        <w:t>testing</w:t>
+      </w:r>
+      <w:proofErr w:type="spellEnd"/>
+      <w:r>
+        <w:t xml:space="preserve"> funcional. El funcionamiento básico consiste en introducir la URL de la aplicación o página web que se va a testear y grabar todos los movimientos que el usuario realiza o el test en cuestión pide. Cuando ha grabado tales movimientos, los almacena para su posterior utilización o modificación. </w:t>
+      </w:r>
+    </w:p>
+    <w:p>
+      <w:r>
+        <w:t>Una vez que tenemos almacenados y modificados los movimientos que queremos que realice, el programa realiza los mismos movimientos 1 o n veces para verificar que realmente funciona ese test.</w:t>
+      </w:r>
+    </w:p>
+    <w:p>
+      <w:r>
+        <w:t>Por último, la aplicación guarda toda la información resultante del test en un archivo, ya sea válido o no dicho test.</w:t>
       </w:r>
     </w:p>
     <w:p/>
+    <w:p/>
+    <w:p/>
+    <w:p/>
+    <w:p/>
+    <w:p/>
     <w:p>
       <w:pPr>
         <w:pStyle w:val="Ttulo2"/>
       </w:pPr>
-      <w:bookmarkStart w:id="6" w:name="_Toc478568815"/>
-      <w:r>
-        <w:t>2.1 Descripción de la tecnología 1</w:t>
-      </w:r>
-      <w:bookmarkEnd w:id="6"/>
-    </w:p>
-    <w:p>
-      <w:pPr>
-        <w:pStyle w:val="Ttulo2"/>
-      </w:pPr>
-      <w:bookmarkStart w:id="7" w:name="_Toc478568816"/>
-      <w:r>
+      <w:bookmarkStart w:id="7" w:name="_Toc478570682"/>
+      <w:r>
+        <w:lastRenderedPageBreak/>
         <w:t>2.2 Descripción de la tecnología 2</w:t>
       </w:r>
       <w:bookmarkEnd w:id="7"/>
     </w:p>
     <w:p>
       <w:pPr>
-        <w:pStyle w:val="Ttulo1"/>
-      </w:pPr>
-    </w:p>
+        <w:rPr>
+          <w:b/>
+        </w:rPr>
+      </w:pPr>
+      <w:proofErr w:type="spellStart"/>
+      <w:r>
+        <w:rPr>
+          <w:b/>
+        </w:rPr>
+        <w:t>Selenium</w:t>
+      </w:r>
+      <w:proofErr w:type="spellEnd"/>
+    </w:p>
+    <w:p>
+      <w:pPr>
+        <w:rPr>
+          <w:b/>
+        </w:rPr>
+      </w:pPr>
+      <w:r>
+        <w:rPr>
+          <w:noProof/>
+          <w:lang w:eastAsia="es-ES"/>
+        </w:rPr>
+        <w:drawing>
+          <wp:inline distT="0" distB="0" distL="0" distR="0">
+            <wp:extent cx="2876550" cy="2768679"/>
+            <wp:effectExtent l="0" t="0" r="0" b="0"/>
+            <wp:docPr id="3" name="Imagen 3" descr="Resultado de imagen de selenium logo"/>
+            <wp:cNvGraphicFramePr>
+              <a:graphicFrameLocks xmlns:a="http://schemas.openxmlformats.org/drawingml/2006/main" noChangeAspect="1"/>
+            </wp:cNvGraphicFramePr>
+            <a:graphic xmlns:a="http://schemas.openxmlformats.org/drawingml/2006/main">
+              <a:graphicData uri="http://schemas.openxmlformats.org/drawingml/2006/picture">
+                <pic:pic xmlns:pic="http://schemas.openxmlformats.org/drawingml/2006/picture">
+                  <pic:nvPicPr>
+                    <pic:cNvPr id="0" name="Picture 3" descr="Resultado de imagen de selenium logo"/>
+                    <pic:cNvPicPr>
+                      <a:picLocks noChangeAspect="1" noChangeArrowheads="1"/>
+                    </pic:cNvPicPr>
+                  </pic:nvPicPr>
+                  <pic:blipFill rotWithShape="1">
+                    <a:blip r:embed="rId16">
+                      <a:extLst>
+                        <a:ext uri="{28A0092B-C50C-407E-A947-70E740481C1C}">
+                          <a14:useLocalDpi xmlns:a14="http://schemas.microsoft.com/office/drawing/2010/main" val="0"/>
+                        </a:ext>
+                      </a:extLst>
+                    </a:blip>
+                    <a:srcRect b="3750"/>
+                    <a:stretch/>
+                  </pic:blipFill>
+                  <pic:spPr bwMode="auto">
+                    <a:xfrm>
+                      <a:off x="0" y="0"/>
+                      <a:ext cx="2888977" cy="2780640"/>
+                    </a:xfrm>
+                    <a:prstGeom prst="rect">
+                      <a:avLst/>
+                    </a:prstGeom>
+                    <a:noFill/>
+                    <a:ln>
+                      <a:noFill/>
+                    </a:ln>
+                    <a:extLst>
+                      <a:ext uri="{53640926-AAD7-44D8-BBD7-CCE9431645EC}">
+                        <a14:shadowObscured xmlns:a14="http://schemas.microsoft.com/office/drawing/2010/main"/>
+                      </a:ext>
+                    </a:extLst>
+                  </pic:spPr>
+                </pic:pic>
+              </a:graphicData>
+            </a:graphic>
+          </wp:inline>
+        </w:drawing>
+      </w:r>
+    </w:p>
+    <w:p>
+      <w:r>
+        <w:t xml:space="preserve">Es una librería del lenguaje de programación Python. Con </w:t>
+      </w:r>
+      <w:proofErr w:type="spellStart"/>
+      <w:r>
+        <w:t>Selenium</w:t>
+      </w:r>
+      <w:proofErr w:type="spellEnd"/>
+      <w:r>
+        <w:t xml:space="preserve"> se puede realizar </w:t>
+      </w:r>
+      <w:proofErr w:type="spellStart"/>
+      <w:r>
+        <w:t>functional</w:t>
+      </w:r>
+      <w:proofErr w:type="spellEnd"/>
+      <w:r>
+        <w:t xml:space="preserve"> </w:t>
+      </w:r>
+      <w:proofErr w:type="spellStart"/>
+      <w:r>
+        <w:t>testing</w:t>
+      </w:r>
+      <w:proofErr w:type="spellEnd"/>
+      <w:r>
+        <w:t xml:space="preserve"> en modo desarrollador, es decir, el propio desarrollador debe programar los movimientos que se van a realizar en la aplicación o página web. Esta librería proporciona numerosos métodos y funciones que permiten al usuario obtener la máxima información sobre la página/aplicación, y con dicha información, se pueden crear los test funcionales. </w:t>
+      </w:r>
+    </w:p>
+    <w:p>
+      <w:r>
+        <w:t xml:space="preserve">El funcionamiento no varía demasiado del programa </w:t>
+      </w:r>
+      <w:proofErr w:type="spellStart"/>
+      <w:r>
+        <w:t>Telerik</w:t>
+      </w:r>
+      <w:proofErr w:type="spellEnd"/>
+      <w:r>
+        <w:t xml:space="preserve"> Test Studio que se ha nombrado antes, sin embargo, proporciona muchísimas más opciones de </w:t>
+      </w:r>
+      <w:proofErr w:type="spellStart"/>
+      <w:r>
+        <w:t>testing</w:t>
+      </w:r>
+      <w:proofErr w:type="spellEnd"/>
+      <w:r>
+        <w:t xml:space="preserve"> al ser un método a más bajo nivel. </w:t>
+      </w:r>
+    </w:p>
+    <w:p>
+      <w:r>
+        <w:t>Permite realizar el test de todas las opciones que la aplicación/página dispone, obtener la información, usarla, modificarla y almacenar los resultados en documentos del tipo CSV, por ejemplo.</w:t>
+      </w:r>
+    </w:p>
+    <w:p/>
     <w:p>
       <w:pPr>
         <w:jc w:val="left"/>
@@ -3402,7 +3864,7 @@
       <w:pPr>
         <w:pStyle w:val="Ttulo1"/>
       </w:pPr>
-      <w:bookmarkStart w:id="8" w:name="_Toc478568817"/>
+      <w:bookmarkStart w:id="8" w:name="_Toc478570683"/>
       <w:r>
         <w:lastRenderedPageBreak/>
         <w:t xml:space="preserve">3. </w:t>
@@ -3455,7 +3917,7 @@
       <w:pPr>
         <w:pStyle w:val="Ttulo2"/>
       </w:pPr>
-      <w:bookmarkStart w:id="9" w:name="_Toc478568818"/>
+      <w:bookmarkStart w:id="9" w:name="_Toc478570684"/>
       <w:r>
         <w:t>3.1 Categoría A</w:t>
       </w:r>
@@ -3468,7 +3930,7 @@
       <w:pPr>
         <w:pStyle w:val="Ttulo3"/>
       </w:pPr>
-      <w:bookmarkStart w:id="10" w:name="_Toc478568819"/>
+      <w:bookmarkStart w:id="10" w:name="_Toc478570685"/>
       <w:r>
         <w:t xml:space="preserve">3.1.1 Criterio </w:t>
       </w:r>
@@ -3918,7 +4380,7 @@
       <w:pPr>
         <w:pStyle w:val="Ttulo3"/>
       </w:pPr>
-      <w:bookmarkStart w:id="11" w:name="_Toc478568820"/>
+      <w:bookmarkStart w:id="11" w:name="_Toc478570686"/>
       <w:r>
         <w:t>3.1.2 Criterio A.2</w:t>
       </w:r>
@@ -3931,7 +4393,7 @@
       <w:pPr>
         <w:pStyle w:val="Ttulo3"/>
       </w:pPr>
-      <w:bookmarkStart w:id="12" w:name="_Toc478568821"/>
+      <w:bookmarkStart w:id="12" w:name="_Toc478570687"/>
       <w:r>
         <w:t>3.</w:t>
       </w:r>
@@ -3941,8 +4403,13 @@
       <w:r>
         <w:t xml:space="preserve"> Criterio </w:t>
       </w:r>
-      <w:r>
-        <w:t>A.n: Nombre</w:t>
+      <w:proofErr w:type="spellStart"/>
+      <w:r>
+        <w:t>A.n</w:t>
+      </w:r>
+      <w:proofErr w:type="spellEnd"/>
+      <w:r>
+        <w:t>: Nombre</w:t>
       </w:r>
       <w:bookmarkEnd w:id="12"/>
     </w:p>
@@ -3951,7 +4418,7 @@
       <w:pPr>
         <w:pStyle w:val="Ttulo2"/>
       </w:pPr>
-      <w:bookmarkStart w:id="13" w:name="_Toc478568822"/>
+      <w:bookmarkStart w:id="13" w:name="_Toc478570688"/>
       <w:r>
         <w:t>3.2 Categoría B: Nombre</w:t>
       </w:r>
@@ -3962,7 +4429,7 @@
       <w:pPr>
         <w:pStyle w:val="Ttulo3"/>
       </w:pPr>
-      <w:bookmarkStart w:id="14" w:name="_Toc478568823"/>
+      <w:bookmarkStart w:id="14" w:name="_Toc478570689"/>
       <w:r>
         <w:t>3.2.1 Criterio B.1: Nombre</w:t>
       </w:r>
@@ -3972,7 +4439,7 @@
       <w:pPr>
         <w:pStyle w:val="Ttulo3"/>
       </w:pPr>
-      <w:bookmarkStart w:id="15" w:name="_Toc478568824"/>
+      <w:bookmarkStart w:id="15" w:name="_Toc478570690"/>
       <w:r>
         <w:t>3.2.2 Criterio B.2: Nombre</w:t>
       </w:r>
@@ -3982,9 +4449,17 @@
       <w:pPr>
         <w:pStyle w:val="Ttulo3"/>
       </w:pPr>
-      <w:bookmarkStart w:id="16" w:name="_Toc478568825"/>
-      <w:r>
-        <w:t>3.2.n Criterio B.n: Nombre</w:t>
+      <w:bookmarkStart w:id="16" w:name="_Toc478570691"/>
+      <w:r>
+        <w:t xml:space="preserve">3.2.n Criterio </w:t>
+      </w:r>
+      <w:proofErr w:type="spellStart"/>
+      <w:r>
+        <w:t>B.n</w:t>
+      </w:r>
+      <w:proofErr w:type="spellEnd"/>
+      <w:r>
+        <w:t>: Nombre</w:t>
       </w:r>
       <w:bookmarkEnd w:id="16"/>
     </w:p>
@@ -3993,7 +4468,7 @@
       <w:pPr>
         <w:pStyle w:val="Ttulo2"/>
       </w:pPr>
-      <w:bookmarkStart w:id="17" w:name="_Toc478568826"/>
+      <w:bookmarkStart w:id="17" w:name="_Toc478570692"/>
       <w:r>
         <w:t>3.3 Categoría Z</w:t>
       </w:r>
@@ -4007,7 +4482,7 @@
       <w:pPr>
         <w:pStyle w:val="Ttulo3"/>
       </w:pPr>
-      <w:bookmarkStart w:id="18" w:name="_Toc478568827"/>
+      <w:bookmarkStart w:id="18" w:name="_Toc478570693"/>
       <w:r>
         <w:t>3.3.1 Criterio Z</w:t>
       </w:r>
@@ -4020,7 +4495,7 @@
       <w:pPr>
         <w:pStyle w:val="Ttulo3"/>
       </w:pPr>
-      <w:bookmarkStart w:id="19" w:name="_Toc478568828"/>
+      <w:bookmarkStart w:id="19" w:name="_Toc478570694"/>
       <w:r>
         <w:t>3.3.2 Criterio Z</w:t>
       </w:r>
@@ -4033,12 +4508,20 @@
       <w:pPr>
         <w:pStyle w:val="Ttulo3"/>
       </w:pPr>
-      <w:bookmarkStart w:id="20" w:name="_Toc478568829"/>
-      <w:r>
-        <w:t>3.3.n Criterio Z</w:t>
-      </w:r>
-      <w:r>
-        <w:t>.n: Nombre</w:t>
+      <w:bookmarkStart w:id="20" w:name="_Toc478570695"/>
+      <w:r>
+        <w:t xml:space="preserve">3.3.n Criterio </w:t>
+      </w:r>
+      <w:proofErr w:type="spellStart"/>
+      <w:r>
+        <w:t>Z</w:t>
+      </w:r>
+      <w:r>
+        <w:t>.n</w:t>
+      </w:r>
+      <w:proofErr w:type="spellEnd"/>
+      <w:r>
+        <w:t>: Nombre</w:t>
       </w:r>
       <w:bookmarkEnd w:id="20"/>
     </w:p>
@@ -4062,7 +4545,7 @@
       <w:pPr>
         <w:pStyle w:val="Ttulo1"/>
       </w:pPr>
-      <w:bookmarkStart w:id="21" w:name="_Toc478568830"/>
+      <w:bookmarkStart w:id="21" w:name="_Toc478570696"/>
       <w:r>
         <w:lastRenderedPageBreak/>
         <w:t xml:space="preserve">4. </w:t>
@@ -4076,7 +4559,7 @@
       <w:pPr>
         <w:pStyle w:val="Ttulo2"/>
       </w:pPr>
-      <w:bookmarkStart w:id="22" w:name="_Toc478568831"/>
+      <w:bookmarkStart w:id="22" w:name="_Toc478570697"/>
       <w:r>
         <w:t>4</w:t>
       </w:r>
@@ -4168,7 +4651,15 @@
           </w:tcPr>
           <w:p>
             <w:r>
-              <w:t>Criterio A.n: Nombre</w:t>
+              <w:t xml:space="preserve">Criterio </w:t>
+            </w:r>
+            <w:proofErr w:type="spellStart"/>
+            <w:r>
+              <w:t>A.n</w:t>
+            </w:r>
+            <w:proofErr w:type="spellEnd"/>
+            <w:r>
+              <w:t>: Nombre</w:t>
             </w:r>
           </w:p>
         </w:tc>
@@ -4283,7 +4774,7 @@
       <w:pPr>
         <w:pStyle w:val="Ttulo2"/>
       </w:pPr>
-      <w:bookmarkStart w:id="23" w:name="_Toc478568832"/>
+      <w:bookmarkStart w:id="23" w:name="_Toc478570698"/>
       <w:r>
         <w:t>4</w:t>
       </w:r>
@@ -4322,7 +4813,7 @@
       <w:pPr>
         <w:pStyle w:val="Ttulo1"/>
       </w:pPr>
-      <w:bookmarkStart w:id="24" w:name="_Toc478568833"/>
+      <w:bookmarkStart w:id="24" w:name="_Toc478570699"/>
       <w:r>
         <w:lastRenderedPageBreak/>
         <w:t>5</w:t>
@@ -4348,6 +4839,8 @@
         <w:t>Esta tabla anterior es obligatoria y deben completarla los autores del trabajo, aunque se pueden incluir otros gráficos o tablas complementarias copiadas y pegadas desde diversas fuentes de información, siempre que debajo de cada uno se indique la fuente (al menos la URL).</w:t>
       </w:r>
     </w:p>
+    <w:p/>
+    <w:p/>
     <w:p/>
     <w:p/>
     <w:p>
@@ -4355,7 +4848,6 @@
         <w:sectPr>
           <w:pgSz w:w="11906" w:h="16838"/>
           <w:pgMar w:top="1418" w:right="1701" w:bottom="1418" w:left="1701" w:header="709" w:footer="709" w:gutter="0"/>
-          <w:pgNumType w:start="0"/>
           <w:cols w:space="708"/>
           <w:titlePg/>
           <w:docGrid w:linePitch="360"/>
@@ -4614,7 +5106,7 @@
       <w:pPr>
         <w:pStyle w:val="Ttulo1"/>
       </w:pPr>
-      <w:bookmarkStart w:id="25" w:name="_Toc478568834"/>
+      <w:bookmarkStart w:id="25" w:name="_Toc478570700"/>
       <w:r>
         <w:lastRenderedPageBreak/>
         <w:t>6. Recomendaciones</w:t>
@@ -4645,7 +5137,7 @@
       <w:pPr>
         <w:pStyle w:val="Ttulo2"/>
       </w:pPr>
-      <w:bookmarkStart w:id="26" w:name="_Toc478568835"/>
+      <w:bookmarkStart w:id="26" w:name="_Toc478570701"/>
       <w:r>
         <w:t>6.1 Situación 1</w:t>
       </w:r>
@@ -4655,7 +5147,7 @@
       <w:pPr>
         <w:pStyle w:val="Ttulo3"/>
       </w:pPr>
-      <w:bookmarkStart w:id="27" w:name="_Toc478568836"/>
+      <w:bookmarkStart w:id="27" w:name="_Toc478570702"/>
       <w:r>
         <w:t>6.1.1 Descripción de la situación</w:t>
       </w:r>
@@ -4672,24 +5164,40 @@
         <w:rPr>
           <w:i/>
         </w:rPr>
-        <w:t>ías open source</w:t>
-      </w:r>
+        <w:t xml:space="preserve">ías open </w:t>
+      </w:r>
+      <w:proofErr w:type="spellStart"/>
       <w:r>
         <w:rPr>
           <w:i/>
         </w:rPr>
+        <w:t>source</w:t>
+      </w:r>
+      <w:proofErr w:type="spellEnd"/>
+      <w:r>
+        <w:rPr>
+          <w:i/>
+        </w:rPr>
         <w:t xml:space="preserve">, que programa sólo en Java, con equipos de desarrollo pequeños, que </w:t>
       </w:r>
       <w:r>
         <w:rPr>
           <w:i/>
         </w:rPr>
-        <w:t>utiliza UML como notación, etc</w:t>
-      </w:r>
+        <w:t xml:space="preserve">utiliza UML como notación, </w:t>
+      </w:r>
+      <w:proofErr w:type="spellStart"/>
       <w:r>
         <w:rPr>
           <w:i/>
         </w:rPr>
+        <w:t>etc</w:t>
+      </w:r>
+      <w:proofErr w:type="spellEnd"/>
+      <w:r>
+        <w:rPr>
+          <w:i/>
+        </w:rPr>
         <w:t>, etc</w:t>
       </w:r>
       <w:r>
@@ -4701,7 +5209,7 @@
       <w:pPr>
         <w:pStyle w:val="Ttulo3"/>
       </w:pPr>
-      <w:bookmarkStart w:id="28" w:name="_Toc478568837"/>
+      <w:bookmarkStart w:id="28" w:name="_Toc478570703"/>
       <w:r>
         <w:t>6.1.2 Recomendación de tecnología a utilizar</w:t>
       </w:r>
@@ -4872,7 +5380,7 @@
       <w:pPr>
         <w:pStyle w:val="Ttulo2"/>
       </w:pPr>
-      <w:bookmarkStart w:id="29" w:name="_Toc478568838"/>
+      <w:bookmarkStart w:id="29" w:name="_Toc478570704"/>
       <w:r>
         <w:t>6.2 Situación 2</w:t>
       </w:r>
@@ -4882,7 +5390,7 @@
       <w:pPr>
         <w:pStyle w:val="Ttulo3"/>
       </w:pPr>
-      <w:bookmarkStart w:id="30" w:name="_Toc478568839"/>
+      <w:bookmarkStart w:id="30" w:name="_Toc478570705"/>
       <w:r>
         <w:t>6.2.1 Descripción de la situación</w:t>
       </w:r>
@@ -4892,7 +5400,7 @@
       <w:pPr>
         <w:pStyle w:val="Ttulo3"/>
       </w:pPr>
-      <w:bookmarkStart w:id="31" w:name="_Toc478568840"/>
+      <w:bookmarkStart w:id="31" w:name="_Toc478570706"/>
       <w:r>
         <w:t>6.2.2 Recomendación de tecnología a utilizar</w:t>
       </w:r>
@@ -4909,6 +5417,33 @@
       <w:r>
         <w:t>(Hay que cumplir la estructura básica indicada de secciones. Pero si se desea se pueden añadir otras secciones como anexos. Por ejemplo, alguna encuesta de opinión realizada sobre las tecnologías, etc.)</w:t>
       </w:r>
+    </w:p>
+    <w:p/>
+    <w:p/>
+    <w:p/>
+    <w:p>
+      <w:pPr>
+        <w:pStyle w:val="Ttulo1"/>
+      </w:pPr>
+      <w:bookmarkStart w:id="32" w:name="_Toc478570707"/>
+      <w:r>
+        <w:lastRenderedPageBreak/>
+        <w:t>7. Encuesta</w:t>
+      </w:r>
+      <w:bookmarkEnd w:id="32"/>
+    </w:p>
+    <w:p>
+      <w:pPr>
+        <w:pStyle w:val="Ttulo1"/>
+      </w:pPr>
+      <w:bookmarkStart w:id="33" w:name="_Toc478570708"/>
+      <w:r>
+        <w:t>8</w:t>
+      </w:r>
+      <w:r>
+        <w:t>. Conclusiones</w:t>
+      </w:r>
+      <w:bookmarkEnd w:id="33"/>
     </w:p>
     <w:sectPr>
       <w:pgSz w:w="11906" w:h="16838"/>
@@ -4975,7 +5510,99 @@
           <w:rPr>
             <w:noProof/>
           </w:rPr>
-          <w:t>1</w:t>
+          <w:t>12</w:t>
+        </w:r>
+        <w:r>
+          <w:fldChar w:fldCharType="end"/>
+        </w:r>
+      </w:p>
+    </w:sdtContent>
+  </w:sdt>
+  <w:p>
+    <w:pPr>
+      <w:pStyle w:val="Piedepgina"/>
+    </w:pPr>
+  </w:p>
+</w:ftr>
+</file>
+
+<file path=word/footer2.xml><?xml version="1.0" encoding="utf-8"?>
+<w:ftr xmlns:wpc="http://schemas.microsoft.com/office/word/2010/wordprocessingCanvas" xmlns:cx="http://schemas.microsoft.com/office/drawing/2014/chartex" xmlns:cx1="http://schemas.microsoft.com/office/drawing/2015/9/8/chartex" xmlns:cx2="http://schemas.microsoft.com/office/drawing/2015/10/21/chartex" xmlns:cx3="http://schemas.microsoft.com/office/drawing/2016/5/9/chartex" xmlns:cx4="http://schemas.microsoft.com/office/drawing/2016/5/10/chartex" xmlns:cx5="http://schemas.microsoft.com/office/drawing/2016/5/11/chartex" xmlns:mc="http://schemas.openxmlformats.org/markup-compatibility/2006" xmlns:o="urn:schemas-microsoft-com:office:office" xmlns:r="http://schemas.openxmlformats.org/officeDocument/2006/relationships" xmlns:m="http://schemas.openxmlformats.org/officeDocument/2006/math" xmlns:v="urn:schemas-microsoft-com:vml" xmlns:wp14="http://schemas.microsoft.com/office/word/2010/wordprocessingDrawing" xmlns:wp="http://schemas.openxmlformats.org/drawingml/2006/wordprocessingDrawing" xmlns:w10="urn:schemas-microsoft-com:office:word" xmlns:w="http://schemas.openxmlformats.org/wordprocessingml/2006/main" xmlns:w14="http://schemas.microsoft.com/office/word/2010/wordml" xmlns:w15="http://schemas.microsoft.com/office/word/2012/wordml" xmlns:w16se="http://schemas.microsoft.com/office/word/2015/wordml/symex" xmlns:wpg="http://schemas.microsoft.com/office/word/2010/wordprocessingGroup" xmlns:wpi="http://schemas.microsoft.com/office/word/2010/wordprocessingInk" xmlns:wne="http://schemas.microsoft.com/office/word/2006/wordml" xmlns:wps="http://schemas.microsoft.com/office/word/2010/wordprocessingShape" mc:Ignorable="w14 w15 w16se wp14">
+  <w:sdt>
+    <w:sdtPr>
+      <w:id w:val="490067137"/>
+      <w:docPartObj>
+        <w:docPartGallery w:val="Page Numbers (Bottom of Page)"/>
+        <w:docPartUnique/>
+      </w:docPartObj>
+    </w:sdtPr>
+    <w:sdtEndPr/>
+    <w:sdtContent>
+      <w:p>
+        <w:pPr>
+          <w:pStyle w:val="Piedepgina"/>
+          <w:jc w:val="right"/>
+        </w:pPr>
+        <w:r>
+          <w:fldChar w:fldCharType="begin"/>
+        </w:r>
+        <w:r>
+          <w:instrText>PAGE   \* MERGEFORMAT</w:instrText>
+        </w:r>
+        <w:r>
+          <w:fldChar w:fldCharType="separate"/>
+        </w:r>
+        <w:r>
+          <w:rPr>
+            <w:noProof/>
+          </w:rPr>
+          <w:t>0</w:t>
+        </w:r>
+        <w:r>
+          <w:fldChar w:fldCharType="end"/>
+        </w:r>
+      </w:p>
+    </w:sdtContent>
+  </w:sdt>
+  <w:p>
+    <w:pPr>
+      <w:pStyle w:val="Piedepgina"/>
+    </w:pPr>
+  </w:p>
+</w:ftr>
+</file>
+
+<file path=word/footer3.xml><?xml version="1.0" encoding="utf-8"?>
+<w:ftr xmlns:wpc="http://schemas.microsoft.com/office/word/2010/wordprocessingCanvas" xmlns:cx="http://schemas.microsoft.com/office/drawing/2014/chartex" xmlns:cx1="http://schemas.microsoft.com/office/drawing/2015/9/8/chartex" xmlns:cx2="http://schemas.microsoft.com/office/drawing/2015/10/21/chartex" xmlns:cx3="http://schemas.microsoft.com/office/drawing/2016/5/9/chartex" xmlns:cx4="http://schemas.microsoft.com/office/drawing/2016/5/10/chartex" xmlns:cx5="http://schemas.microsoft.com/office/drawing/2016/5/11/chartex" xmlns:mc="http://schemas.openxmlformats.org/markup-compatibility/2006" xmlns:o="urn:schemas-microsoft-com:office:office" xmlns:r="http://schemas.openxmlformats.org/officeDocument/2006/relationships" xmlns:m="http://schemas.openxmlformats.org/officeDocument/2006/math" xmlns:v="urn:schemas-microsoft-com:vml" xmlns:wp14="http://schemas.microsoft.com/office/word/2010/wordprocessingDrawing" xmlns:wp="http://schemas.openxmlformats.org/drawingml/2006/wordprocessingDrawing" xmlns:w10="urn:schemas-microsoft-com:office:word" xmlns:w="http://schemas.openxmlformats.org/wordprocessingml/2006/main" xmlns:w14="http://schemas.microsoft.com/office/word/2010/wordml" xmlns:w15="http://schemas.microsoft.com/office/word/2012/wordml" xmlns:w16se="http://schemas.microsoft.com/office/word/2015/wordml/symex" xmlns:wpg="http://schemas.microsoft.com/office/word/2010/wordprocessingGroup" xmlns:wpi="http://schemas.microsoft.com/office/word/2010/wordprocessingInk" xmlns:wne="http://schemas.microsoft.com/office/word/2006/wordml" xmlns:wps="http://schemas.microsoft.com/office/word/2010/wordprocessingShape" mc:Ignorable="w14 w15 w16se wp14">
+  <w:sdt>
+    <w:sdtPr>
+      <w:id w:val="-1268540539"/>
+      <w:docPartObj>
+        <w:docPartGallery w:val="Page Numbers (Bottom of Page)"/>
+        <w:docPartUnique/>
+      </w:docPartObj>
+    </w:sdtPr>
+    <w:sdtEndPr/>
+    <w:sdtContent>
+      <w:p>
+        <w:pPr>
+          <w:pStyle w:val="Piedepgina"/>
+          <w:jc w:val="center"/>
+        </w:pPr>
+        <w:r>
+          <w:fldChar w:fldCharType="begin"/>
+        </w:r>
+        <w:r>
+          <w:instrText>PAGE   \* MERGEFORMAT</w:instrText>
+        </w:r>
+        <w:r>
+          <w:fldChar w:fldCharType="separate"/>
+        </w:r>
+        <w:r>
+          <w:rPr>
+            <w:noProof/>
+          </w:rPr>
+          <w:t>3</w:t>
         </w:r>
         <w:r>
           <w:fldChar w:fldCharType="end"/>
@@ -5342,6 +5969,119 @@
     </w:lvl>
   </w:abstractNum>
   <w:abstractNum w:abstractNumId="3" w15:restartNumberingAfterBreak="0">
+    <w:nsid w:val="5A507881"/>
+    <w:multiLevelType w:val="hybridMultilevel"/>
+    <w:tmpl w:val="CEE609F2"/>
+    <w:lvl w:ilvl="0" w:tplc="0C0A0001">
+      <w:start w:val="1"/>
+      <w:numFmt w:val="bullet"/>
+      <w:lvlText w:val=""/>
+      <w:lvlJc w:val="left"/>
+      <w:pPr>
+        <w:ind w:left="720" w:hanging="360"/>
+      </w:pPr>
+      <w:rPr>
+        <w:rFonts w:ascii="Symbol" w:hAnsi="Symbol" w:hint="default"/>
+      </w:rPr>
+    </w:lvl>
+    <w:lvl w:ilvl="1" w:tplc="0C0A0003">
+      <w:start w:val="1"/>
+      <w:numFmt w:val="bullet"/>
+      <w:lvlText w:val="o"/>
+      <w:lvlJc w:val="left"/>
+      <w:pPr>
+        <w:ind w:left="1440" w:hanging="360"/>
+      </w:pPr>
+      <w:rPr>
+        <w:rFonts w:ascii="Courier New" w:hAnsi="Courier New" w:cs="Courier New" w:hint="default"/>
+      </w:rPr>
+    </w:lvl>
+    <w:lvl w:ilvl="2" w:tplc="0C0A0005" w:tentative="1">
+      <w:start w:val="1"/>
+      <w:numFmt w:val="bullet"/>
+      <w:lvlText w:val=""/>
+      <w:lvlJc w:val="left"/>
+      <w:pPr>
+        <w:ind w:left="2160" w:hanging="360"/>
+      </w:pPr>
+      <w:rPr>
+        <w:rFonts w:ascii="Wingdings" w:hAnsi="Wingdings" w:hint="default"/>
+      </w:rPr>
+    </w:lvl>
+    <w:lvl w:ilvl="3" w:tplc="0C0A0001" w:tentative="1">
+      <w:start w:val="1"/>
+      <w:numFmt w:val="bullet"/>
+      <w:lvlText w:val=""/>
+      <w:lvlJc w:val="left"/>
+      <w:pPr>
+        <w:ind w:left="2880" w:hanging="360"/>
+      </w:pPr>
+      <w:rPr>
+        <w:rFonts w:ascii="Symbol" w:hAnsi="Symbol" w:hint="default"/>
+      </w:rPr>
+    </w:lvl>
+    <w:lvl w:ilvl="4" w:tplc="0C0A0003" w:tentative="1">
+      <w:start w:val="1"/>
+      <w:numFmt w:val="bullet"/>
+      <w:lvlText w:val="o"/>
+      <w:lvlJc w:val="left"/>
+      <w:pPr>
+        <w:ind w:left="3600" w:hanging="360"/>
+      </w:pPr>
+      <w:rPr>
+        <w:rFonts w:ascii="Courier New" w:hAnsi="Courier New" w:cs="Courier New" w:hint="default"/>
+      </w:rPr>
+    </w:lvl>
+    <w:lvl w:ilvl="5" w:tplc="0C0A0005" w:tentative="1">
+      <w:start w:val="1"/>
+      <w:numFmt w:val="bullet"/>
+      <w:lvlText w:val=""/>
+      <w:lvlJc w:val="left"/>
+      <w:pPr>
+        <w:ind w:left="4320" w:hanging="360"/>
+      </w:pPr>
+      <w:rPr>
+        <w:rFonts w:ascii="Wingdings" w:hAnsi="Wingdings" w:hint="default"/>
+      </w:rPr>
+    </w:lvl>
+    <w:lvl w:ilvl="6" w:tplc="0C0A0001" w:tentative="1">
+      <w:start w:val="1"/>
+      <w:numFmt w:val="bullet"/>
+      <w:lvlText w:val=""/>
+      <w:lvlJc w:val="left"/>
+      <w:pPr>
+        <w:ind w:left="5040" w:hanging="360"/>
+      </w:pPr>
+      <w:rPr>
+        <w:rFonts w:ascii="Symbol" w:hAnsi="Symbol" w:hint="default"/>
+      </w:rPr>
+    </w:lvl>
+    <w:lvl w:ilvl="7" w:tplc="0C0A0003" w:tentative="1">
+      <w:start w:val="1"/>
+      <w:numFmt w:val="bullet"/>
+      <w:lvlText w:val="o"/>
+      <w:lvlJc w:val="left"/>
+      <w:pPr>
+        <w:ind w:left="5760" w:hanging="360"/>
+      </w:pPr>
+      <w:rPr>
+        <w:rFonts w:ascii="Courier New" w:hAnsi="Courier New" w:cs="Courier New" w:hint="default"/>
+      </w:rPr>
+    </w:lvl>
+    <w:lvl w:ilvl="8" w:tplc="0C0A0005" w:tentative="1">
+      <w:start w:val="1"/>
+      <w:numFmt w:val="bullet"/>
+      <w:lvlText w:val=""/>
+      <w:lvlJc w:val="left"/>
+      <w:pPr>
+        <w:ind w:left="6480" w:hanging="360"/>
+      </w:pPr>
+      <w:rPr>
+        <w:rFonts w:ascii="Wingdings" w:hAnsi="Wingdings" w:hint="default"/>
+      </w:rPr>
+    </w:lvl>
+  </w:abstractNum>
+  <w:abstractNum w:abstractNumId="4" w15:restartNumberingAfterBreak="0">
     <w:nsid w:val="63673D64"/>
     <w:multiLevelType w:val="hybridMultilevel"/>
     <w:tmpl w:val="10EA503C"/>
@@ -5453,7 +6193,7 @@
       </w:rPr>
     </w:lvl>
   </w:abstractNum>
-  <w:abstractNum w:abstractNumId="4" w15:restartNumberingAfterBreak="0">
+  <w:abstractNum w:abstractNumId="5" w15:restartNumberingAfterBreak="0">
     <w:nsid w:val="69E54BA7"/>
     <w:multiLevelType w:val="multilevel"/>
     <w:tmpl w:val="0C0A001F"/>
@@ -5543,16 +6283,19 @@
     <w:abstractNumId w:val="2"/>
   </w:num>
   <w:num w:numId="2">
-    <w:abstractNumId w:val="4"/>
+    <w:abstractNumId w:val="5"/>
   </w:num>
   <w:num w:numId="3">
     <w:abstractNumId w:val="0"/>
   </w:num>
   <w:num w:numId="4">
-    <w:abstractNumId w:val="3"/>
+    <w:abstractNumId w:val="4"/>
   </w:num>
   <w:num w:numId="5">
     <w:abstractNumId w:val="1"/>
+  </w:num>
+  <w:num w:numId="6">
+    <w:abstractNumId w:val="3"/>
   </w:num>
 </w:numbering>
 </file>
@@ -6539,7 +7282,7 @@
 </file>
 
 <file path=customXml/itemProps1.xml><?xml version="1.0" encoding="utf-8"?>
-<ds:datastoreItem xmlns:ds="http://schemas.openxmlformats.org/officeDocument/2006/customXml" ds:itemID="{327BFD62-0374-4D2F-B52E-BAFA85127986}">
+<ds:datastoreItem xmlns:ds="http://schemas.openxmlformats.org/officeDocument/2006/customXml" ds:itemID="{B49FED84-9F87-4F5F-9CFF-670307A45D80}">
   <ds:schemaRefs>
     <ds:schemaRef ds:uri="http://schemas.openxmlformats.org/officeDocument/2006/bibliography"/>
   </ds:schemaRefs>

</xml_diff>

<commit_message>
Modificación Punto 7 y 8
</commit_message>
<xml_diff>
--- a/TG2_AlinGiurca.docx
+++ b/TG2_AlinGiurca.docx
@@ -3431,7 +3431,7 @@
           <wp:inline distT="0" distB="0" distL="0" distR="0">
             <wp:extent cx="8891270" cy="3011696"/>
             <wp:effectExtent l="0" t="0" r="5080" b="0"/>
-            <wp:docPr id="2" name="Imagen 2" descr="C:\Users\an94a\AppData\Local\Microsoft\Windows\INetCache\Content.Word\Sin título.png"/>
+            <wp:docPr id="7" name="Imagen 7" descr="C:\Users\an94a\AppData\Local\Microsoft\Windows\INetCache\Content.Word\Sin título.png"/>
             <wp:cNvGraphicFramePr>
               <a:graphicFrameLocks xmlns:a="http://schemas.openxmlformats.org/drawingml/2006/main" noChangeAspect="1"/>
             </wp:cNvGraphicFramePr>
@@ -3439,7 +3439,7 @@
               <a:graphicData uri="http://schemas.openxmlformats.org/drawingml/2006/picture">
                 <pic:pic xmlns:pic="http://schemas.openxmlformats.org/drawingml/2006/picture">
                   <pic:nvPicPr>
-                    <pic:cNvPr id="0" name="Picture 1" descr="C:\Users\an94a\AppData\Local\Microsoft\Windows\INetCache\Content.Word\Sin título.png"/>
+                    <pic:cNvPr id="0" name="Picture 3" descr="C:\Users\an94a\AppData\Local\Microsoft\Windows\INetCache\Content.Word\Sin título.png"/>
                     <pic:cNvPicPr>
                       <a:picLocks noChangeAspect="1" noChangeArrowheads="1"/>
                     </pic:cNvPicPr>
@@ -3510,18 +3510,18 @@
           <w:docGrid w:linePitch="360"/>
         </w:sectPr>
       </w:pPr>
+      <w:bookmarkStart w:id="3" w:name="_GoBack"/>
+      <w:bookmarkEnd w:id="3"/>
     </w:p>
     <w:p>
       <w:pPr>
         <w:pStyle w:val="Ttulo2"/>
       </w:pPr>
-      <w:bookmarkStart w:id="3" w:name="_Toc478570679"/>
+      <w:bookmarkStart w:id="4" w:name="_Toc478570679"/>
       <w:r>
         <w:lastRenderedPageBreak/>
         <w:t>1.3 Entrega</w:t>
       </w:r>
-      <w:bookmarkStart w:id="4" w:name="_GoBack"/>
-      <w:bookmarkEnd w:id="3"/>
       <w:bookmarkEnd w:id="4"/>
     </w:p>
     <w:p>
@@ -5433,6 +5433,137 @@
       <w:bookmarkEnd w:id="32"/>
     </w:p>
     <w:p>
+      <w:r>
+        <w:t xml:space="preserve">Hemos realizado una </w:t>
+      </w:r>
+      <w:r>
+        <w:t>encuesta mediante los formularios de Google para ver cuanta gente realiza o ha realizado alguna vez WEB TESTING</w:t>
+      </w:r>
+      <w:r>
+        <w:t>: FUNCTIONAL TESTING</w:t>
+      </w:r>
+      <w:r>
+        <w:t xml:space="preserve">. Además, queremos realizar un análisis sobre cuál de las dos herramientas que estamos investigando son más utilizadas en nuestro entorno y cuál es la que consideran más útil para realizar </w:t>
+      </w:r>
+      <w:proofErr w:type="spellStart"/>
+      <w:r>
+        <w:t>Testing</w:t>
+      </w:r>
+      <w:proofErr w:type="spellEnd"/>
+      <w:r>
+        <w:t xml:space="preserve">. </w:t>
+      </w:r>
+    </w:p>
+    <w:p>
+      <w:r>
+        <w:t>El test es el siguiente (</w:t>
+      </w:r>
+      <w:hyperlink r:id="rId17" w:history="1">
+        <w:r>
+          <w:rPr>
+            <w:rStyle w:val="Hipervnculo"/>
+          </w:rPr>
+          <w:t>https://goo.gl/forms/OBF9AWVi0PRd3qOa2</w:t>
+        </w:r>
+      </w:hyperlink>
+      <w:r>
+        <w:t>):</w:t>
+      </w:r>
+    </w:p>
+    <w:p>
+      <w:r>
+        <w:rPr>
+          <w:noProof/>
+          <w:lang w:eastAsia="es-ES"/>
+        </w:rPr>
+        <w:drawing>
+          <wp:inline distT="0" distB="0" distL="0" distR="0" wp14:anchorId="197FA4E1" wp14:editId="5E8110F2">
+            <wp:extent cx="4600575" cy="5682021"/>
+            <wp:effectExtent l="0" t="0" r="0" b="0"/>
+            <wp:docPr id="4" name="Imagen 4"/>
+            <wp:cNvGraphicFramePr>
+              <a:graphicFrameLocks xmlns:a="http://schemas.openxmlformats.org/drawingml/2006/main" noChangeAspect="1"/>
+            </wp:cNvGraphicFramePr>
+            <a:graphic xmlns:a="http://schemas.openxmlformats.org/drawingml/2006/main">
+              <a:graphicData uri="http://schemas.openxmlformats.org/drawingml/2006/picture">
+                <pic:pic xmlns:pic="http://schemas.openxmlformats.org/drawingml/2006/picture">
+                  <pic:nvPicPr>
+                    <pic:cNvPr id="1" name=""/>
+                    <pic:cNvPicPr/>
+                  </pic:nvPicPr>
+                  <pic:blipFill>
+                    <a:blip r:embed="rId18"/>
+                    <a:stretch>
+                      <a:fillRect/>
+                    </a:stretch>
+                  </pic:blipFill>
+                  <pic:spPr>
+                    <a:xfrm>
+                      <a:off x="0" y="0"/>
+                      <a:ext cx="4623052" cy="5709781"/>
+                    </a:xfrm>
+                    <a:prstGeom prst="rect">
+                      <a:avLst/>
+                    </a:prstGeom>
+                  </pic:spPr>
+                </pic:pic>
+              </a:graphicData>
+            </a:graphic>
+          </wp:inline>
+        </w:drawing>
+      </w:r>
+    </w:p>
+    <w:p>
+      <w:r>
+        <w:rPr>
+          <w:noProof/>
+          <w:lang w:eastAsia="es-ES"/>
+        </w:rPr>
+        <w:drawing>
+          <wp:inline distT="0" distB="0" distL="0" distR="0" wp14:anchorId="086949B4" wp14:editId="3C9B1B53">
+            <wp:extent cx="4427613" cy="1514475"/>
+            <wp:effectExtent l="0" t="0" r="0" b="0"/>
+            <wp:docPr id="5" name="Imagen 5"/>
+            <wp:cNvGraphicFramePr>
+              <a:graphicFrameLocks xmlns:a="http://schemas.openxmlformats.org/drawingml/2006/main" noChangeAspect="1"/>
+            </wp:cNvGraphicFramePr>
+            <a:graphic xmlns:a="http://schemas.openxmlformats.org/drawingml/2006/main">
+              <a:graphicData uri="http://schemas.openxmlformats.org/drawingml/2006/picture">
+                <pic:pic xmlns:pic="http://schemas.openxmlformats.org/drawingml/2006/picture">
+                  <pic:nvPicPr>
+                    <pic:cNvPr id="1" name=""/>
+                    <pic:cNvPicPr/>
+                  </pic:nvPicPr>
+                  <pic:blipFill>
+                    <a:blip r:embed="rId19"/>
+                    <a:stretch>
+                      <a:fillRect/>
+                    </a:stretch>
+                  </pic:blipFill>
+                  <pic:spPr>
+                    <a:xfrm>
+                      <a:off x="0" y="0"/>
+                      <a:ext cx="4448429" cy="1521595"/>
+                    </a:xfrm>
+                    <a:prstGeom prst="rect">
+                      <a:avLst/>
+                    </a:prstGeom>
+                  </pic:spPr>
+                </pic:pic>
+              </a:graphicData>
+            </a:graphic>
+          </wp:inline>
+        </w:drawing>
+      </w:r>
+    </w:p>
+    <w:p>
+      <w:r>
+        <w:lastRenderedPageBreak/>
+        <w:t>Los resultados obtenidos son los siguientes:</w:t>
+      </w:r>
+    </w:p>
+    <w:p/>
+    <w:p>
       <w:pPr>
         <w:pStyle w:val="Ttulo1"/>
       </w:pPr>
@@ -5445,6 +5576,7 @@
       </w:r>
       <w:bookmarkEnd w:id="33"/>
     </w:p>
+    <w:p/>
     <w:sectPr>
       <w:pgSz w:w="11906" w:h="16838"/>
       <w:pgMar w:top="1418" w:right="1701" w:bottom="1418" w:left="1701" w:header="709" w:footer="709" w:gutter="0"/>
@@ -5510,7 +5642,7 @@
           <w:rPr>
             <w:noProof/>
           </w:rPr>
-          <w:t>12</w:t>
+          <w:t>2</w:t>
         </w:r>
         <w:r>
           <w:fldChar w:fldCharType="end"/>
@@ -5602,7 +5734,7 @@
           <w:rPr>
             <w:noProof/>
           </w:rPr>
-          <w:t>3</w:t>
+          <w:t>4</w:t>
         </w:r>
         <w:r>
           <w:fldChar w:fldCharType="end"/>
@@ -7282,7 +7414,7 @@
 </file>
 
 <file path=customXml/itemProps1.xml><?xml version="1.0" encoding="utf-8"?>
-<ds:datastoreItem xmlns:ds="http://schemas.openxmlformats.org/officeDocument/2006/customXml" ds:itemID="{B49FED84-9F87-4F5F-9CFF-670307A45D80}">
+<ds:datastoreItem xmlns:ds="http://schemas.openxmlformats.org/officeDocument/2006/customXml" ds:itemID="{4614AF88-BE80-41F8-BF3A-9A8B55EBFE48}">
   <ds:schemaRefs>
     <ds:schemaRef ds:uri="http://schemas.openxmlformats.org/officeDocument/2006/bibliography"/>
   </ds:schemaRefs>

</xml_diff>

<commit_message>
Finalización apartados 7 y 8.
</commit_message>
<xml_diff>
--- a/TG2_AlinGiurca.docx
+++ b/TG2_AlinGiurca.docx
@@ -3510,19 +3510,17 @@
           <w:docGrid w:linePitch="360"/>
         </w:sectPr>
       </w:pPr>
-      <w:bookmarkStart w:id="3" w:name="_GoBack"/>
-      <w:bookmarkEnd w:id="3"/>
     </w:p>
     <w:p>
       <w:pPr>
         <w:pStyle w:val="Ttulo2"/>
       </w:pPr>
-      <w:bookmarkStart w:id="4" w:name="_Toc478570679"/>
+      <w:bookmarkStart w:id="3" w:name="_Toc478570679"/>
       <w:r>
         <w:lastRenderedPageBreak/>
         <w:t>1.3 Entrega</w:t>
       </w:r>
-      <w:bookmarkEnd w:id="4"/>
+      <w:bookmarkEnd w:id="3"/>
     </w:p>
     <w:p>
       <w:r>
@@ -3544,7 +3542,7 @@
         <w:pStyle w:val="Ttulo1"/>
         <w:spacing w:before="360"/>
       </w:pPr>
-      <w:bookmarkStart w:id="5" w:name="_Toc478570680"/>
+      <w:bookmarkStart w:id="4" w:name="_Toc478570680"/>
       <w:r>
         <w:t xml:space="preserve">2. </w:t>
       </w:r>
@@ -3557,28 +3555,28 @@
       <w:r>
         <w:t xml:space="preserve"> las tecnologías</w:t>
       </w:r>
+      <w:bookmarkEnd w:id="4"/>
+    </w:p>
+    <w:p>
+      <w:r>
+        <w:t>En</w:t>
+      </w:r>
+      <w:r>
+        <w:t xml:space="preserve"> los siguientes apartados se debe describir brevemente cada tecnología a comparar</w:t>
+      </w:r>
+      <w:r>
+        <w:t>.</w:t>
+      </w:r>
+    </w:p>
+    <w:p>
+      <w:pPr>
+        <w:pStyle w:val="Ttulo2"/>
+      </w:pPr>
+      <w:bookmarkStart w:id="5" w:name="_Toc478570681"/>
+      <w:r>
+        <w:t>2.1 Descripción de la tecnología 1</w:t>
+      </w:r>
       <w:bookmarkEnd w:id="5"/>
-    </w:p>
-    <w:p>
-      <w:r>
-        <w:t>En</w:t>
-      </w:r>
-      <w:r>
-        <w:t xml:space="preserve"> los siguientes apartados se debe describir brevemente cada tecnología a comparar</w:t>
-      </w:r>
-      <w:r>
-        <w:t>.</w:t>
-      </w:r>
-    </w:p>
-    <w:p>
-      <w:pPr>
-        <w:pStyle w:val="Ttulo2"/>
-      </w:pPr>
-      <w:bookmarkStart w:id="6" w:name="_Toc478570681"/>
-      <w:r>
-        <w:t>2.1 Descripción de la tecnología 1</w:t>
-      </w:r>
-      <w:bookmarkEnd w:id="6"/>
     </w:p>
     <w:p>
       <w:pPr>
@@ -3703,12 +3701,12 @@
       <w:pPr>
         <w:pStyle w:val="Ttulo2"/>
       </w:pPr>
-      <w:bookmarkStart w:id="7" w:name="_Toc478570682"/>
+      <w:bookmarkStart w:id="6" w:name="_Toc478570682"/>
       <w:r>
         <w:lastRenderedPageBreak/>
         <w:t>2.2 Descripción de la tecnología 2</w:t>
       </w:r>
-      <w:bookmarkEnd w:id="7"/>
+      <w:bookmarkEnd w:id="6"/>
     </w:p>
     <w:p>
       <w:pPr>
@@ -3864,7 +3862,7 @@
       <w:pPr>
         <w:pStyle w:val="Ttulo1"/>
       </w:pPr>
-      <w:bookmarkStart w:id="8" w:name="_Toc478570683"/>
+      <w:bookmarkStart w:id="7" w:name="_Toc478570683"/>
       <w:r>
         <w:lastRenderedPageBreak/>
         <w:t xml:space="preserve">3. </w:t>
@@ -3872,658 +3870,658 @@
       <w:r>
         <w:t>Criterios de comparación</w:t>
       </w:r>
+      <w:bookmarkEnd w:id="7"/>
+    </w:p>
+    <w:p>
+      <w:r>
+        <w:t xml:space="preserve">En los sub-apartados de este apartado se deben indicar </w:t>
+      </w:r>
+      <w:r>
+        <w:t>cada uno de los criterios (también llamados factores, propiedades, características,</w:t>
+      </w:r>
+      <w:r>
+        <w:t xml:space="preserve"> indicadores,</w:t>
+      </w:r>
+      <w:r>
+        <w:t xml:space="preserve"> etc.), que se usarán en la comparación.</w:t>
+      </w:r>
+    </w:p>
+    <w:p>
+      <w:r>
+        <w:t xml:space="preserve">Los criterios </w:t>
+      </w:r>
+      <w:r>
+        <w:t>deben organizarse en categorías (al menos 3 categorías).</w:t>
+      </w:r>
+      <w:r>
+        <w:t xml:space="preserve"> El número de criterios </w:t>
+      </w:r>
+      <w:r>
+        <w:t>totales no puede ser inferior a 20.</w:t>
+      </w:r>
+    </w:p>
+    <w:p>
+      <w:r>
+        <w:t xml:space="preserve">Las categorías dependerán del tipo de tecnología, pueden ser categorías como “General”, “Utilidades”, “Rendimiento”, etc. </w:t>
+      </w:r>
+    </w:p>
+    <w:p>
+      <w:r>
+        <w:t>Los criterios a definir en cada categoría también dependerán del tipo de tecnologías a comparar. En el siguiente apartado hay algunos ejemplos.</w:t>
+      </w:r>
+    </w:p>
+    <w:p/>
+    <w:p>
+      <w:pPr>
+        <w:pStyle w:val="Ttulo2"/>
+      </w:pPr>
+      <w:bookmarkStart w:id="8" w:name="_Toc478570684"/>
+      <w:r>
+        <w:t>3.1 Categoría A</w:t>
+      </w:r>
+      <w:r>
+        <w:t>: Nombre</w:t>
+      </w:r>
       <w:bookmarkEnd w:id="8"/>
     </w:p>
     <w:p>
-      <w:r>
-        <w:t xml:space="preserve">En los sub-apartados de este apartado se deben indicar </w:t>
-      </w:r>
-      <w:r>
-        <w:t>cada uno de los criterios (también llamados factores, propiedades, características,</w:t>
-      </w:r>
-      <w:r>
-        <w:t xml:space="preserve"> indicadores,</w:t>
-      </w:r>
-      <w:r>
-        <w:t xml:space="preserve"> etc.), que se usarán en la comparación.</w:t>
-      </w:r>
-    </w:p>
-    <w:p>
-      <w:r>
-        <w:t xml:space="preserve">Los criterios </w:t>
-      </w:r>
-      <w:r>
-        <w:t>deben organizarse en categorías (al menos 3 categorías).</w:t>
-      </w:r>
-      <w:r>
-        <w:t xml:space="preserve"> El número de criterios </w:t>
-      </w:r>
-      <w:r>
-        <w:t>totales no puede ser inferior a 20.</w:t>
-      </w:r>
-    </w:p>
-    <w:p>
-      <w:r>
-        <w:t xml:space="preserve">Las categorías dependerán del tipo de tecnología, pueden ser categorías como “General”, “Utilidades”, “Rendimiento”, etc. </w:t>
-      </w:r>
-    </w:p>
-    <w:p>
-      <w:r>
-        <w:t>Los criterios a definir en cada categoría también dependerán del tipo de tecnologías a comparar. En el siguiente apartado hay algunos ejemplos.</w:t>
+      <w:pPr>
+        <w:pStyle w:val="Ttulo3"/>
+      </w:pPr>
+      <w:bookmarkStart w:id="9" w:name="_Toc478570685"/>
+      <w:r>
+        <w:t xml:space="preserve">3.1.1 Criterio </w:t>
+      </w:r>
+      <w:r>
+        <w:t>A.1: Nombre</w:t>
+      </w:r>
+      <w:bookmarkEnd w:id="9"/>
+    </w:p>
+    <w:p>
+      <w:r>
+        <w:t>Por cada criterio hay que indicar el nombre, una breve descripción, y el tipo de valor a asignar al criterio.</w:t>
+      </w:r>
+      <w:r>
+        <w:t xml:space="preserve"> El número de criterios no puede ser inferior a 20.</w:t>
+      </w:r>
+    </w:p>
+    <w:p>
+      <w:r>
+        <w:t>Por ejemplo, si</w:t>
+      </w:r>
+      <w:r>
+        <w:t xml:space="preserve"> se comparan dos herramientas CASE, un criterio </w:t>
+      </w:r>
+      <w:r>
+        <w:t xml:space="preserve">podría ser </w:t>
+      </w:r>
+      <w:r>
+        <w:t xml:space="preserve">el autor, entonces en este apartado se podría </w:t>
+      </w:r>
+      <w:r>
+        <w:t>incluir</w:t>
+      </w:r>
+      <w:r>
+        <w:t xml:space="preserve"> este texto:</w:t>
+      </w:r>
+    </w:p>
+    <w:p>
+      <w:pPr>
+        <w:rPr>
+          <w:i/>
+        </w:rPr>
+      </w:pPr>
+      <w:r>
+        <w:rPr>
+          <w:i/>
+        </w:rPr>
+        <w:t>3.1</w:t>
+      </w:r>
+      <w:r>
+        <w:rPr>
+          <w:i/>
+        </w:rPr>
+        <w:t>.1</w:t>
+      </w:r>
+      <w:r>
+        <w:rPr>
+          <w:i/>
+        </w:rPr>
+        <w:t xml:space="preserve"> </w:t>
+      </w:r>
+      <w:r>
+        <w:rPr>
+          <w:i/>
+        </w:rPr>
+        <w:t>Criterio</w:t>
+      </w:r>
+      <w:r>
+        <w:rPr>
+          <w:i/>
+        </w:rPr>
+        <w:t xml:space="preserve"> A.1</w:t>
+      </w:r>
+      <w:r>
+        <w:rPr>
+          <w:i/>
+        </w:rPr>
+        <w:t xml:space="preserve">: </w:t>
+      </w:r>
+      <w:r>
+        <w:rPr>
+          <w:i/>
+        </w:rPr>
+        <w:t>Autor de la herramienta</w:t>
+      </w:r>
+    </w:p>
+    <w:p>
+      <w:pPr>
+        <w:rPr>
+          <w:i/>
+        </w:rPr>
+      </w:pPr>
+      <w:r>
+        <w:rPr>
+          <w:i/>
+        </w:rPr>
+        <w:t>Nombre del criterio: Autor.</w:t>
+      </w:r>
+    </w:p>
+    <w:p>
+      <w:pPr>
+        <w:rPr>
+          <w:i/>
+        </w:rPr>
+      </w:pPr>
+      <w:r>
+        <w:rPr>
+          <w:i/>
+        </w:rPr>
+        <w:t>Descripción:</w:t>
+      </w:r>
+      <w:r>
+        <w:rPr>
+          <w:i/>
+        </w:rPr>
+        <w:t xml:space="preserve"> Nombre de la persona, institución o empresa que ha creado la herramienta.</w:t>
+      </w:r>
+    </w:p>
+    <w:p>
+      <w:pPr>
+        <w:rPr>
+          <w:i/>
+        </w:rPr>
+      </w:pPr>
+      <w:r>
+        <w:rPr>
+          <w:i/>
+        </w:rPr>
+        <w:t>Tipo de valor:</w:t>
+      </w:r>
+      <w:r>
+        <w:rPr>
+          <w:i/>
+        </w:rPr>
+        <w:t xml:space="preserve"> Texto libre.</w:t>
       </w:r>
     </w:p>
     <w:p/>
     <w:p>
+      <w:r>
+        <w:t xml:space="preserve">Otro ejemplo de criterio </w:t>
+      </w:r>
+      <w:r>
+        <w:t>con valor Si/No</w:t>
+      </w:r>
+      <w:r>
+        <w:t>:</w:t>
+      </w:r>
+    </w:p>
+    <w:p>
+      <w:pPr>
+        <w:rPr>
+          <w:i/>
+        </w:rPr>
+      </w:pPr>
+      <w:r>
+        <w:rPr>
+          <w:i/>
+        </w:rPr>
+        <w:t>3.1</w:t>
+      </w:r>
+      <w:r>
+        <w:rPr>
+          <w:i/>
+        </w:rPr>
+        <w:t>.1</w:t>
+      </w:r>
+      <w:r>
+        <w:rPr>
+          <w:i/>
+        </w:rPr>
+        <w:t xml:space="preserve"> </w:t>
+      </w:r>
+      <w:r>
+        <w:rPr>
+          <w:i/>
+        </w:rPr>
+        <w:t>Criterio</w:t>
+      </w:r>
+      <w:r>
+        <w:rPr>
+          <w:i/>
+        </w:rPr>
+        <w:t xml:space="preserve"> </w:t>
+      </w:r>
+      <w:r>
+        <w:rPr>
+          <w:i/>
+        </w:rPr>
+        <w:t>A</w:t>
+      </w:r>
+      <w:r>
+        <w:rPr>
+          <w:i/>
+        </w:rPr>
+        <w:t>.1</w:t>
+      </w:r>
+      <w:r>
+        <w:rPr>
+          <w:i/>
+        </w:rPr>
+        <w:t>: Generación de código Java</w:t>
+      </w:r>
+    </w:p>
+    <w:p>
+      <w:pPr>
+        <w:rPr>
+          <w:i/>
+        </w:rPr>
+      </w:pPr>
+      <w:r>
+        <w:rPr>
+          <w:i/>
+        </w:rPr>
+        <w:t>Nombre del criterio: Generación código Java</w:t>
+      </w:r>
+      <w:r>
+        <w:rPr>
+          <w:i/>
+        </w:rPr>
+        <w:t>.</w:t>
+      </w:r>
+    </w:p>
+    <w:p>
+      <w:pPr>
+        <w:rPr>
+          <w:i/>
+        </w:rPr>
+      </w:pPr>
+      <w:r>
+        <w:rPr>
+          <w:i/>
+        </w:rPr>
+        <w:t xml:space="preserve">Descripción: </w:t>
+      </w:r>
+      <w:r>
+        <w:rPr>
+          <w:i/>
+        </w:rPr>
+        <w:t>Indi</w:t>
+      </w:r>
+      <w:r>
+        <w:rPr>
+          <w:i/>
+        </w:rPr>
+        <w:t>c</w:t>
+      </w:r>
+      <w:r>
+        <w:rPr>
+          <w:i/>
+        </w:rPr>
+        <w:t>a si la herramienta CASE incluye funcionalidad para generar archivos fuente .java a partir de diagramas de clase</w:t>
+      </w:r>
+      <w:r>
+        <w:rPr>
+          <w:i/>
+        </w:rPr>
+        <w:t>.</w:t>
+      </w:r>
+    </w:p>
+    <w:p>
+      <w:pPr>
+        <w:rPr>
+          <w:i/>
+        </w:rPr>
+      </w:pPr>
+      <w:r>
+        <w:rPr>
+          <w:i/>
+        </w:rPr>
+        <w:t>Tipo de valor:</w:t>
+      </w:r>
+      <w:r>
+        <w:rPr>
+          <w:i/>
+        </w:rPr>
+        <w:t xml:space="preserve"> Booleano (Si/No)</w:t>
+      </w:r>
+      <w:r>
+        <w:rPr>
+          <w:i/>
+        </w:rPr>
+        <w:t>.</w:t>
+      </w:r>
+    </w:p>
+    <w:p/>
+    <w:p>
+      <w:r>
+        <w:t>Otro ejemplo</w:t>
+      </w:r>
+      <w:r>
+        <w:t xml:space="preserve"> de criterio con valor numérico</w:t>
+      </w:r>
+      <w:r>
+        <w:t>:</w:t>
+      </w:r>
+    </w:p>
+    <w:p>
+      <w:pPr>
+        <w:rPr>
+          <w:i/>
+        </w:rPr>
+      </w:pPr>
+      <w:r>
+        <w:rPr>
+          <w:i/>
+        </w:rPr>
+        <w:t>3.1</w:t>
+      </w:r>
+      <w:r>
+        <w:rPr>
+          <w:i/>
+        </w:rPr>
+        <w:t>.1</w:t>
+      </w:r>
+      <w:r>
+        <w:rPr>
+          <w:i/>
+        </w:rPr>
+        <w:t xml:space="preserve"> </w:t>
+      </w:r>
+      <w:r>
+        <w:rPr>
+          <w:i/>
+        </w:rPr>
+        <w:t>Criterio</w:t>
+      </w:r>
+      <w:r>
+        <w:rPr>
+          <w:i/>
+        </w:rPr>
+        <w:t xml:space="preserve"> </w:t>
+      </w:r>
+      <w:r>
+        <w:rPr>
+          <w:i/>
+        </w:rPr>
+        <w:t>A</w:t>
+      </w:r>
+      <w:r>
+        <w:rPr>
+          <w:i/>
+        </w:rPr>
+        <w:t>.1</w:t>
+      </w:r>
+      <w:r>
+        <w:rPr>
+          <w:i/>
+        </w:rPr>
+        <w:t>: Número de proyectos simultáneos</w:t>
+      </w:r>
+    </w:p>
+    <w:p>
+      <w:pPr>
+        <w:rPr>
+          <w:i/>
+        </w:rPr>
+      </w:pPr>
+      <w:r>
+        <w:rPr>
+          <w:i/>
+        </w:rPr>
+        <w:t xml:space="preserve">Nombre del criterio: </w:t>
+      </w:r>
+      <w:r>
+        <w:rPr>
+          <w:i/>
+        </w:rPr>
+        <w:t>Proyectos simultáneos</w:t>
+      </w:r>
+      <w:r>
+        <w:rPr>
+          <w:i/>
+        </w:rPr>
+        <w:t>.</w:t>
+      </w:r>
+    </w:p>
+    <w:p>
+      <w:pPr>
+        <w:rPr>
+          <w:i/>
+        </w:rPr>
+      </w:pPr>
+      <w:r>
+        <w:rPr>
+          <w:i/>
+        </w:rPr>
+        <w:t xml:space="preserve">Descripción: </w:t>
+      </w:r>
+      <w:r>
+        <w:rPr>
+          <w:i/>
+        </w:rPr>
+        <w:t>Indi</w:t>
+      </w:r>
+      <w:r>
+        <w:rPr>
+          <w:i/>
+        </w:rPr>
+        <w:t>c</w:t>
+      </w:r>
+      <w:r>
+        <w:rPr>
+          <w:i/>
+        </w:rPr>
+        <w:t xml:space="preserve">a </w:t>
+      </w:r>
+      <w:r>
+        <w:rPr>
+          <w:i/>
+        </w:rPr>
+        <w:t>el número máximo de proyectos de modelado que deja tener abiertos la herramienta de forma simultánea</w:t>
+      </w:r>
+      <w:r>
+        <w:rPr>
+          <w:i/>
+        </w:rPr>
+        <w:t>.</w:t>
+      </w:r>
+    </w:p>
+    <w:p>
+      <w:pPr>
+        <w:rPr>
+          <w:i/>
+        </w:rPr>
+      </w:pPr>
+      <w:r>
+        <w:rPr>
+          <w:i/>
+        </w:rPr>
+        <w:t>Tipo de valor:</w:t>
+      </w:r>
+      <w:r>
+        <w:rPr>
+          <w:i/>
+        </w:rPr>
+        <w:t xml:space="preserve"> Numérico</w:t>
+      </w:r>
+      <w:r>
+        <w:rPr>
+          <w:i/>
+        </w:rPr>
+        <w:t>.</w:t>
+      </w:r>
+    </w:p>
+    <w:p/>
+    <w:p>
+      <w:pPr>
+        <w:pStyle w:val="Ttulo3"/>
+      </w:pPr>
+      <w:bookmarkStart w:id="10" w:name="_Toc478570686"/>
+      <w:r>
+        <w:t>3.1.2 Criterio A.2</w:t>
+      </w:r>
+      <w:r>
+        <w:t>: Nombre</w:t>
+      </w:r>
+      <w:bookmarkEnd w:id="10"/>
+    </w:p>
+    <w:p>
+      <w:pPr>
+        <w:pStyle w:val="Ttulo3"/>
+      </w:pPr>
+      <w:bookmarkStart w:id="11" w:name="_Toc478570687"/>
+      <w:r>
+        <w:t>3.</w:t>
+      </w:r>
+      <w:r>
+        <w:t>1.n</w:t>
+      </w:r>
+      <w:r>
+        <w:t xml:space="preserve"> Criterio </w:t>
+      </w:r>
+      <w:proofErr w:type="spellStart"/>
+      <w:r>
+        <w:t>A.n</w:t>
+      </w:r>
+      <w:proofErr w:type="spellEnd"/>
+      <w:r>
+        <w:t>: Nombre</w:t>
+      </w:r>
+      <w:bookmarkEnd w:id="11"/>
+    </w:p>
+    <w:p/>
+    <w:p>
       <w:pPr>
         <w:pStyle w:val="Ttulo2"/>
       </w:pPr>
-      <w:bookmarkStart w:id="9" w:name="_Toc478570684"/>
-      <w:r>
-        <w:t>3.1 Categoría A</w:t>
-      </w:r>
+      <w:bookmarkStart w:id="12" w:name="_Toc478570688"/>
+      <w:r>
+        <w:t>3.2 Categoría B: Nombre</w:t>
+      </w:r>
+      <w:bookmarkEnd w:id="12"/>
+    </w:p>
+    <w:p/>
+    <w:p>
+      <w:pPr>
+        <w:pStyle w:val="Ttulo3"/>
+      </w:pPr>
+      <w:bookmarkStart w:id="13" w:name="_Toc478570689"/>
+      <w:r>
+        <w:t>3.2.1 Criterio B.1: Nombre</w:t>
+      </w:r>
+      <w:bookmarkEnd w:id="13"/>
+    </w:p>
+    <w:p>
+      <w:pPr>
+        <w:pStyle w:val="Ttulo3"/>
+      </w:pPr>
+      <w:bookmarkStart w:id="14" w:name="_Toc478570690"/>
+      <w:r>
+        <w:t>3.2.2 Criterio B.2: Nombre</w:t>
+      </w:r>
+      <w:bookmarkEnd w:id="14"/>
+    </w:p>
+    <w:p>
+      <w:pPr>
+        <w:pStyle w:val="Ttulo3"/>
+      </w:pPr>
+      <w:bookmarkStart w:id="15" w:name="_Toc478570691"/>
+      <w:r>
+        <w:t xml:space="preserve">3.2.n Criterio </w:t>
+      </w:r>
+      <w:proofErr w:type="spellStart"/>
+      <w:r>
+        <w:t>B.n</w:t>
+      </w:r>
+      <w:proofErr w:type="spellEnd"/>
       <w:r>
         <w:t>: Nombre</w:t>
       </w:r>
-      <w:bookmarkEnd w:id="9"/>
-    </w:p>
+      <w:bookmarkEnd w:id="15"/>
+    </w:p>
+    <w:p/>
+    <w:p>
+      <w:pPr>
+        <w:pStyle w:val="Ttulo2"/>
+      </w:pPr>
+      <w:bookmarkStart w:id="16" w:name="_Toc478570692"/>
+      <w:r>
+        <w:t>3.3 Categoría Z</w:t>
+      </w:r>
+      <w:r>
+        <w:t>: Nombre</w:t>
+      </w:r>
+      <w:bookmarkEnd w:id="16"/>
+    </w:p>
+    <w:p/>
     <w:p>
       <w:pPr>
         <w:pStyle w:val="Ttulo3"/>
       </w:pPr>
-      <w:bookmarkStart w:id="10" w:name="_Toc478570685"/>
-      <w:r>
-        <w:t xml:space="preserve">3.1.1 Criterio </w:t>
-      </w:r>
-      <w:r>
-        <w:t>A.1: Nombre</w:t>
-      </w:r>
-      <w:bookmarkEnd w:id="10"/>
-    </w:p>
-    <w:p>
-      <w:r>
-        <w:t>Por cada criterio hay que indicar el nombre, una breve descripción, y el tipo de valor a asignar al criterio.</w:t>
-      </w:r>
-      <w:r>
-        <w:t xml:space="preserve"> El número de criterios no puede ser inferior a 20.</w:t>
-      </w:r>
-    </w:p>
-    <w:p>
-      <w:r>
-        <w:t>Por ejemplo, si</w:t>
-      </w:r>
-      <w:r>
-        <w:t xml:space="preserve"> se comparan dos herramientas CASE, un criterio </w:t>
-      </w:r>
-      <w:r>
-        <w:t xml:space="preserve">podría ser </w:t>
-      </w:r>
-      <w:r>
-        <w:t xml:space="preserve">el autor, entonces en este apartado se podría </w:t>
-      </w:r>
-      <w:r>
-        <w:t>incluir</w:t>
-      </w:r>
-      <w:r>
-        <w:t xml:space="preserve"> este texto:</w:t>
-      </w:r>
-    </w:p>
-    <w:p>
-      <w:pPr>
-        <w:rPr>
-          <w:i/>
-        </w:rPr>
-      </w:pPr>
-      <w:r>
-        <w:rPr>
-          <w:i/>
-        </w:rPr>
-        <w:t>3.1</w:t>
-      </w:r>
-      <w:r>
-        <w:rPr>
-          <w:i/>
-        </w:rPr>
-        <w:t>.1</w:t>
-      </w:r>
-      <w:r>
-        <w:rPr>
-          <w:i/>
-        </w:rPr>
-        <w:t xml:space="preserve"> </w:t>
-      </w:r>
-      <w:r>
-        <w:rPr>
-          <w:i/>
-        </w:rPr>
-        <w:t>Criterio</w:t>
-      </w:r>
-      <w:r>
-        <w:rPr>
-          <w:i/>
-        </w:rPr>
-        <w:t xml:space="preserve"> A.1</w:t>
-      </w:r>
-      <w:r>
-        <w:rPr>
-          <w:i/>
-        </w:rPr>
-        <w:t xml:space="preserve">: </w:t>
-      </w:r>
-      <w:r>
-        <w:rPr>
-          <w:i/>
-        </w:rPr>
-        <w:t>Autor de la herramienta</w:t>
-      </w:r>
-    </w:p>
-    <w:p>
-      <w:pPr>
-        <w:rPr>
-          <w:i/>
-        </w:rPr>
-      </w:pPr>
-      <w:r>
-        <w:rPr>
-          <w:i/>
-        </w:rPr>
-        <w:t>Nombre del criterio: Autor.</w:t>
-      </w:r>
-    </w:p>
-    <w:p>
-      <w:pPr>
-        <w:rPr>
-          <w:i/>
-        </w:rPr>
-      </w:pPr>
-      <w:r>
-        <w:rPr>
-          <w:i/>
-        </w:rPr>
-        <w:t>Descripción:</w:t>
-      </w:r>
-      <w:r>
-        <w:rPr>
-          <w:i/>
-        </w:rPr>
-        <w:t xml:space="preserve"> Nombre de la persona, institución o empresa que ha creado la herramienta.</w:t>
-      </w:r>
-    </w:p>
-    <w:p>
-      <w:pPr>
-        <w:rPr>
-          <w:i/>
-        </w:rPr>
-      </w:pPr>
-      <w:r>
-        <w:rPr>
-          <w:i/>
-        </w:rPr>
-        <w:t>Tipo de valor:</w:t>
-      </w:r>
-      <w:r>
-        <w:rPr>
-          <w:i/>
-        </w:rPr>
-        <w:t xml:space="preserve"> Texto libre.</w:t>
-      </w:r>
-    </w:p>
-    <w:p/>
-    <w:p>
-      <w:r>
-        <w:t xml:space="preserve">Otro ejemplo de criterio </w:t>
-      </w:r>
-      <w:r>
-        <w:t>con valor Si/No</w:t>
-      </w:r>
-      <w:r>
-        <w:t>:</w:t>
-      </w:r>
-    </w:p>
-    <w:p>
-      <w:pPr>
-        <w:rPr>
-          <w:i/>
-        </w:rPr>
-      </w:pPr>
-      <w:r>
-        <w:rPr>
-          <w:i/>
-        </w:rPr>
-        <w:t>3.1</w:t>
-      </w:r>
-      <w:r>
-        <w:rPr>
-          <w:i/>
-        </w:rPr>
-        <w:t>.1</w:t>
-      </w:r>
-      <w:r>
-        <w:rPr>
-          <w:i/>
-        </w:rPr>
-        <w:t xml:space="preserve"> </w:t>
-      </w:r>
-      <w:r>
-        <w:rPr>
-          <w:i/>
-        </w:rPr>
-        <w:t>Criterio</w:t>
-      </w:r>
-      <w:r>
-        <w:rPr>
-          <w:i/>
-        </w:rPr>
-        <w:t xml:space="preserve"> </w:t>
-      </w:r>
-      <w:r>
-        <w:rPr>
-          <w:i/>
-        </w:rPr>
-        <w:t>A</w:t>
-      </w:r>
-      <w:r>
-        <w:rPr>
-          <w:i/>
-        </w:rPr>
-        <w:t>.1</w:t>
-      </w:r>
-      <w:r>
-        <w:rPr>
-          <w:i/>
-        </w:rPr>
-        <w:t>: Generación de código Java</w:t>
-      </w:r>
-    </w:p>
-    <w:p>
-      <w:pPr>
-        <w:rPr>
-          <w:i/>
-        </w:rPr>
-      </w:pPr>
-      <w:r>
-        <w:rPr>
-          <w:i/>
-        </w:rPr>
-        <w:t>Nombre del criterio: Generación código Java</w:t>
-      </w:r>
-      <w:r>
-        <w:rPr>
-          <w:i/>
-        </w:rPr>
-        <w:t>.</w:t>
-      </w:r>
-    </w:p>
-    <w:p>
-      <w:pPr>
-        <w:rPr>
-          <w:i/>
-        </w:rPr>
-      </w:pPr>
-      <w:r>
-        <w:rPr>
-          <w:i/>
-        </w:rPr>
-        <w:t xml:space="preserve">Descripción: </w:t>
-      </w:r>
-      <w:r>
-        <w:rPr>
-          <w:i/>
-        </w:rPr>
-        <w:t>Indi</w:t>
-      </w:r>
-      <w:r>
-        <w:rPr>
-          <w:i/>
-        </w:rPr>
-        <w:t>c</w:t>
-      </w:r>
-      <w:r>
-        <w:rPr>
-          <w:i/>
-        </w:rPr>
-        <w:t>a si la herramienta CASE incluye funcionalidad para generar archivos fuente .java a partir de diagramas de clase</w:t>
-      </w:r>
-      <w:r>
-        <w:rPr>
-          <w:i/>
-        </w:rPr>
-        <w:t>.</w:t>
-      </w:r>
-    </w:p>
-    <w:p>
-      <w:pPr>
-        <w:rPr>
-          <w:i/>
-        </w:rPr>
-      </w:pPr>
-      <w:r>
-        <w:rPr>
-          <w:i/>
-        </w:rPr>
-        <w:t>Tipo de valor:</w:t>
-      </w:r>
-      <w:r>
-        <w:rPr>
-          <w:i/>
-        </w:rPr>
-        <w:t xml:space="preserve"> Booleano (Si/No)</w:t>
-      </w:r>
-      <w:r>
-        <w:rPr>
-          <w:i/>
-        </w:rPr>
-        <w:t>.</w:t>
-      </w:r>
-    </w:p>
-    <w:p/>
-    <w:p>
-      <w:r>
-        <w:t>Otro ejemplo</w:t>
-      </w:r>
-      <w:r>
-        <w:t xml:space="preserve"> de criterio con valor numérico</w:t>
-      </w:r>
-      <w:r>
-        <w:t>:</w:t>
-      </w:r>
-    </w:p>
-    <w:p>
-      <w:pPr>
-        <w:rPr>
-          <w:i/>
-        </w:rPr>
-      </w:pPr>
-      <w:r>
-        <w:rPr>
-          <w:i/>
-        </w:rPr>
-        <w:t>3.1</w:t>
-      </w:r>
-      <w:r>
-        <w:rPr>
-          <w:i/>
-        </w:rPr>
-        <w:t>.1</w:t>
-      </w:r>
-      <w:r>
-        <w:rPr>
-          <w:i/>
-        </w:rPr>
-        <w:t xml:space="preserve"> </w:t>
-      </w:r>
-      <w:r>
-        <w:rPr>
-          <w:i/>
-        </w:rPr>
-        <w:t>Criterio</w:t>
-      </w:r>
-      <w:r>
-        <w:rPr>
-          <w:i/>
-        </w:rPr>
-        <w:t xml:space="preserve"> </w:t>
-      </w:r>
-      <w:r>
-        <w:rPr>
-          <w:i/>
-        </w:rPr>
-        <w:t>A</w:t>
-      </w:r>
-      <w:r>
-        <w:rPr>
-          <w:i/>
-        </w:rPr>
-        <w:t>.1</w:t>
-      </w:r>
-      <w:r>
-        <w:rPr>
-          <w:i/>
-        </w:rPr>
-        <w:t>: Número de proyectos simultáneos</w:t>
-      </w:r>
-    </w:p>
-    <w:p>
-      <w:pPr>
-        <w:rPr>
-          <w:i/>
-        </w:rPr>
-      </w:pPr>
-      <w:r>
-        <w:rPr>
-          <w:i/>
-        </w:rPr>
-        <w:t xml:space="preserve">Nombre del criterio: </w:t>
-      </w:r>
-      <w:r>
-        <w:rPr>
-          <w:i/>
-        </w:rPr>
-        <w:t>Proyectos simultáneos</w:t>
-      </w:r>
-      <w:r>
-        <w:rPr>
-          <w:i/>
-        </w:rPr>
-        <w:t>.</w:t>
-      </w:r>
-    </w:p>
-    <w:p>
-      <w:pPr>
-        <w:rPr>
-          <w:i/>
-        </w:rPr>
-      </w:pPr>
-      <w:r>
-        <w:rPr>
-          <w:i/>
-        </w:rPr>
-        <w:t xml:space="preserve">Descripción: </w:t>
-      </w:r>
-      <w:r>
-        <w:rPr>
-          <w:i/>
-        </w:rPr>
-        <w:t>Indi</w:t>
-      </w:r>
-      <w:r>
-        <w:rPr>
-          <w:i/>
-        </w:rPr>
-        <w:t>c</w:t>
-      </w:r>
-      <w:r>
-        <w:rPr>
-          <w:i/>
-        </w:rPr>
-        <w:t xml:space="preserve">a </w:t>
-      </w:r>
-      <w:r>
-        <w:rPr>
-          <w:i/>
-        </w:rPr>
-        <w:t>el número máximo de proyectos de modelado que deja tener abiertos la herramienta de forma simultánea</w:t>
-      </w:r>
-      <w:r>
-        <w:rPr>
-          <w:i/>
-        </w:rPr>
-        <w:t>.</w:t>
-      </w:r>
-    </w:p>
-    <w:p>
-      <w:pPr>
-        <w:rPr>
-          <w:i/>
-        </w:rPr>
-      </w:pPr>
-      <w:r>
-        <w:rPr>
-          <w:i/>
-        </w:rPr>
-        <w:t>Tipo de valor:</w:t>
-      </w:r>
-      <w:r>
-        <w:rPr>
-          <w:i/>
-        </w:rPr>
-        <w:t xml:space="preserve"> Numérico</w:t>
-      </w:r>
-      <w:r>
-        <w:rPr>
-          <w:i/>
-        </w:rPr>
-        <w:t>.</w:t>
-      </w:r>
-    </w:p>
-    <w:p/>
+      <w:bookmarkStart w:id="17" w:name="_Toc478570693"/>
+      <w:r>
+        <w:t>3.3.1 Criterio Z</w:t>
+      </w:r>
+      <w:r>
+        <w:t>.1: Nombre</w:t>
+      </w:r>
+      <w:bookmarkEnd w:id="17"/>
+    </w:p>
     <w:p>
       <w:pPr>
         <w:pStyle w:val="Ttulo3"/>
       </w:pPr>
-      <w:bookmarkStart w:id="11" w:name="_Toc478570686"/>
-      <w:r>
-        <w:t>3.1.2 Criterio A.2</w:t>
-      </w:r>
+      <w:bookmarkStart w:id="18" w:name="_Toc478570694"/>
+      <w:r>
+        <w:t>3.3.2 Criterio Z</w:t>
+      </w:r>
+      <w:r>
+        <w:t>.2: Nombre</w:t>
+      </w:r>
+      <w:bookmarkEnd w:id="18"/>
+    </w:p>
+    <w:p>
+      <w:pPr>
+        <w:pStyle w:val="Ttulo3"/>
+      </w:pPr>
+      <w:bookmarkStart w:id="19" w:name="_Toc478570695"/>
+      <w:r>
+        <w:t xml:space="preserve">3.3.n Criterio </w:t>
+      </w:r>
+      <w:proofErr w:type="spellStart"/>
+      <w:r>
+        <w:t>Z</w:t>
+      </w:r>
+      <w:r>
+        <w:t>.n</w:t>
+      </w:r>
+      <w:proofErr w:type="spellEnd"/>
       <w:r>
         <w:t>: Nombre</w:t>
       </w:r>
-      <w:bookmarkEnd w:id="11"/>
-    </w:p>
-    <w:p>
-      <w:pPr>
-        <w:pStyle w:val="Ttulo3"/>
-      </w:pPr>
-      <w:bookmarkStart w:id="12" w:name="_Toc478570687"/>
-      <w:r>
-        <w:t>3.</w:t>
-      </w:r>
-      <w:r>
-        <w:t>1.n</w:t>
-      </w:r>
-      <w:r>
-        <w:t xml:space="preserve"> Criterio </w:t>
-      </w:r>
-      <w:proofErr w:type="spellStart"/>
-      <w:r>
-        <w:t>A.n</w:t>
-      </w:r>
-      <w:proofErr w:type="spellEnd"/>
-      <w:r>
-        <w:t>: Nombre</w:t>
-      </w:r>
-      <w:bookmarkEnd w:id="12"/>
-    </w:p>
-    <w:p/>
-    <w:p>
-      <w:pPr>
-        <w:pStyle w:val="Ttulo2"/>
-      </w:pPr>
-      <w:bookmarkStart w:id="13" w:name="_Toc478570688"/>
-      <w:r>
-        <w:t>3.2 Categoría B: Nombre</w:t>
-      </w:r>
-      <w:bookmarkEnd w:id="13"/>
-    </w:p>
-    <w:p/>
-    <w:p>
-      <w:pPr>
-        <w:pStyle w:val="Ttulo3"/>
-      </w:pPr>
-      <w:bookmarkStart w:id="14" w:name="_Toc478570689"/>
-      <w:r>
-        <w:t>3.2.1 Criterio B.1: Nombre</w:t>
-      </w:r>
-      <w:bookmarkEnd w:id="14"/>
-    </w:p>
-    <w:p>
-      <w:pPr>
-        <w:pStyle w:val="Ttulo3"/>
-      </w:pPr>
-      <w:bookmarkStart w:id="15" w:name="_Toc478570690"/>
-      <w:r>
-        <w:t>3.2.2 Criterio B.2: Nombre</w:t>
-      </w:r>
-      <w:bookmarkEnd w:id="15"/>
-    </w:p>
-    <w:p>
-      <w:pPr>
-        <w:pStyle w:val="Ttulo3"/>
-      </w:pPr>
-      <w:bookmarkStart w:id="16" w:name="_Toc478570691"/>
-      <w:r>
-        <w:t xml:space="preserve">3.2.n Criterio </w:t>
-      </w:r>
-      <w:proofErr w:type="spellStart"/>
-      <w:r>
-        <w:t>B.n</w:t>
-      </w:r>
-      <w:proofErr w:type="spellEnd"/>
-      <w:r>
-        <w:t>: Nombre</w:t>
-      </w:r>
-      <w:bookmarkEnd w:id="16"/>
-    </w:p>
-    <w:p/>
-    <w:p>
-      <w:pPr>
-        <w:pStyle w:val="Ttulo2"/>
-      </w:pPr>
-      <w:bookmarkStart w:id="17" w:name="_Toc478570692"/>
-      <w:r>
-        <w:t>3.3 Categoría Z</w:t>
-      </w:r>
-      <w:r>
-        <w:t>: Nombre</w:t>
-      </w:r>
-      <w:bookmarkEnd w:id="17"/>
-    </w:p>
-    <w:p/>
-    <w:p>
-      <w:pPr>
-        <w:pStyle w:val="Ttulo3"/>
-      </w:pPr>
-      <w:bookmarkStart w:id="18" w:name="_Toc478570693"/>
-      <w:r>
-        <w:t>3.3.1 Criterio Z</w:t>
-      </w:r>
-      <w:r>
-        <w:t>.1: Nombre</w:t>
-      </w:r>
-      <w:bookmarkEnd w:id="18"/>
-    </w:p>
-    <w:p>
-      <w:pPr>
-        <w:pStyle w:val="Ttulo3"/>
-      </w:pPr>
-      <w:bookmarkStart w:id="19" w:name="_Toc478570694"/>
-      <w:r>
-        <w:t>3.3.2 Criterio Z</w:t>
-      </w:r>
-      <w:r>
-        <w:t>.2: Nombre</w:t>
-      </w:r>
       <w:bookmarkEnd w:id="19"/>
-    </w:p>
-    <w:p>
-      <w:pPr>
-        <w:pStyle w:val="Ttulo3"/>
-      </w:pPr>
-      <w:bookmarkStart w:id="20" w:name="_Toc478570695"/>
-      <w:r>
-        <w:t xml:space="preserve">3.3.n Criterio </w:t>
-      </w:r>
-      <w:proofErr w:type="spellStart"/>
-      <w:r>
-        <w:t>Z</w:t>
-      </w:r>
-      <w:r>
-        <w:t>.n</w:t>
-      </w:r>
-      <w:proofErr w:type="spellEnd"/>
-      <w:r>
-        <w:t>: Nombre</w:t>
-      </w:r>
-      <w:bookmarkEnd w:id="20"/>
     </w:p>
     <w:p/>
     <w:p>
@@ -4545,7 +4543,7 @@
       <w:pPr>
         <w:pStyle w:val="Ttulo1"/>
       </w:pPr>
-      <w:bookmarkStart w:id="21" w:name="_Toc478570696"/>
+      <w:bookmarkStart w:id="20" w:name="_Toc478570696"/>
       <w:r>
         <w:lastRenderedPageBreak/>
         <w:t xml:space="preserve">4. </w:t>
@@ -4553,23 +4551,23 @@
       <w:r>
         <w:t>Evaluación de los criterios por tecnología</w:t>
       </w:r>
+      <w:bookmarkEnd w:id="20"/>
+    </w:p>
+    <w:p>
+      <w:pPr>
+        <w:pStyle w:val="Ttulo2"/>
+      </w:pPr>
+      <w:bookmarkStart w:id="21" w:name="_Toc478570697"/>
+      <w:r>
+        <w:t>4</w:t>
+      </w:r>
+      <w:r>
+        <w:t xml:space="preserve">.1 </w:t>
+      </w:r>
+      <w:r>
+        <w:t>Evaluación de los criterios para la tecnología 1</w:t>
+      </w:r>
       <w:bookmarkEnd w:id="21"/>
-    </w:p>
-    <w:p>
-      <w:pPr>
-        <w:pStyle w:val="Ttulo2"/>
-      </w:pPr>
-      <w:bookmarkStart w:id="22" w:name="_Toc478570697"/>
-      <w:r>
-        <w:t>4</w:t>
-      </w:r>
-      <w:r>
-        <w:t xml:space="preserve">.1 </w:t>
-      </w:r>
-      <w:r>
-        <w:t>Evaluación de los criterios para la tecnología 1</w:t>
-      </w:r>
-      <w:bookmarkEnd w:id="22"/>
     </w:p>
     <w:p>
       <w:r>
@@ -4774,7 +4772,7 @@
       <w:pPr>
         <w:pStyle w:val="Ttulo2"/>
       </w:pPr>
-      <w:bookmarkStart w:id="23" w:name="_Toc478570698"/>
+      <w:bookmarkStart w:id="22" w:name="_Toc478570698"/>
       <w:r>
         <w:t>4</w:t>
       </w:r>
@@ -4790,7 +4788,7 @@
       <w:r>
         <w:t>Evaluación de los criterios para la tecnología 2</w:t>
       </w:r>
-      <w:bookmarkEnd w:id="23"/>
+      <w:bookmarkEnd w:id="22"/>
     </w:p>
     <w:p/>
     <w:p/>
@@ -4813,7 +4811,7 @@
       <w:pPr>
         <w:pStyle w:val="Ttulo1"/>
       </w:pPr>
-      <w:bookmarkStart w:id="24" w:name="_Toc478570699"/>
+      <w:bookmarkStart w:id="23" w:name="_Toc478570699"/>
       <w:r>
         <w:lastRenderedPageBreak/>
         <w:t>5</w:t>
@@ -4824,7 +4822,7 @@
       <w:r>
         <w:t>Comparación de las tecnologías</w:t>
       </w:r>
-      <w:bookmarkEnd w:id="24"/>
+      <w:bookmarkEnd w:id="23"/>
     </w:p>
     <w:p>
       <w:r>
@@ -5106,114 +5104,114 @@
       <w:pPr>
         <w:pStyle w:val="Ttulo1"/>
       </w:pPr>
-      <w:bookmarkStart w:id="25" w:name="_Toc478570700"/>
+      <w:bookmarkStart w:id="24" w:name="_Toc478570700"/>
       <w:r>
         <w:lastRenderedPageBreak/>
         <w:t>6. Recomendaciones</w:t>
       </w:r>
+      <w:bookmarkEnd w:id="24"/>
+    </w:p>
+    <w:p>
+      <w:r>
+        <w:t xml:space="preserve">Deben platearse posibles situaciones de uso, y recomendar justificadamente una u otra tecnología en </w:t>
+      </w:r>
+      <w:r>
+        <w:t xml:space="preserve">función de la situación. Al menos 2 </w:t>
+      </w:r>
+      <w:r>
+        <w:t>situa</w:t>
+      </w:r>
+      <w:r>
+        <w:t xml:space="preserve">ciones </w:t>
+      </w:r>
+      <w:r>
+        <w:t>diferentes.</w:t>
+      </w:r>
+      <w:r>
+        <w:t xml:space="preserve"> </w:t>
+      </w:r>
+    </w:p>
+    <w:p>
+      <w:pPr>
+        <w:pStyle w:val="Ttulo2"/>
+      </w:pPr>
+      <w:bookmarkStart w:id="25" w:name="_Toc478570701"/>
+      <w:r>
+        <w:t>6.1 Situación 1</w:t>
+      </w:r>
       <w:bookmarkEnd w:id="25"/>
     </w:p>
     <w:p>
-      <w:r>
-        <w:t xml:space="preserve">Deben platearse posibles situaciones de uso, y recomendar justificadamente una u otra tecnología en </w:t>
-      </w:r>
-      <w:r>
-        <w:t xml:space="preserve">función de la situación. Al menos 2 </w:t>
-      </w:r>
-      <w:r>
-        <w:t>situa</w:t>
-      </w:r>
-      <w:r>
-        <w:t xml:space="preserve">ciones </w:t>
-      </w:r>
-      <w:r>
-        <w:t>diferentes.</w:t>
-      </w:r>
-      <w:r>
-        <w:t xml:space="preserve"> </w:t>
-      </w:r>
-    </w:p>
-    <w:p>
-      <w:pPr>
-        <w:pStyle w:val="Ttulo2"/>
-      </w:pPr>
-      <w:bookmarkStart w:id="26" w:name="_Toc478570701"/>
-      <w:r>
-        <w:t>6.1 Situación 1</w:t>
+      <w:pPr>
+        <w:pStyle w:val="Ttulo3"/>
+      </w:pPr>
+      <w:bookmarkStart w:id="26" w:name="_Toc478570702"/>
+      <w:r>
+        <w:t>6.1.1 Descripción de la situación</w:t>
       </w:r>
       <w:bookmarkEnd w:id="26"/>
     </w:p>
     <w:p>
+      <w:r>
+        <w:rPr>
+          <w:i/>
+        </w:rPr>
+        <w:t>Una posible situación en el caso de comparar dos herramientas CASE, podría ser el caso de una empresa de desarrollo muy interesada en tecnolog</w:t>
+      </w:r>
+      <w:r>
+        <w:rPr>
+          <w:i/>
+        </w:rPr>
+        <w:t xml:space="preserve">ías open </w:t>
+      </w:r>
+      <w:proofErr w:type="spellStart"/>
+      <w:r>
+        <w:rPr>
+          <w:i/>
+        </w:rPr>
+        <w:t>source</w:t>
+      </w:r>
+      <w:proofErr w:type="spellEnd"/>
+      <w:r>
+        <w:rPr>
+          <w:i/>
+        </w:rPr>
+        <w:t xml:space="preserve">, que programa sólo en Java, con equipos de desarrollo pequeños, que </w:t>
+      </w:r>
+      <w:r>
+        <w:rPr>
+          <w:i/>
+        </w:rPr>
+        <w:t xml:space="preserve">utiliza UML como notación, </w:t>
+      </w:r>
+      <w:proofErr w:type="spellStart"/>
+      <w:r>
+        <w:rPr>
+          <w:i/>
+        </w:rPr>
+        <w:t>etc</w:t>
+      </w:r>
+      <w:proofErr w:type="spellEnd"/>
+      <w:r>
+        <w:rPr>
+          <w:i/>
+        </w:rPr>
+        <w:t>, etc</w:t>
+      </w:r>
+      <w:r>
+        <w:t>…</w:t>
+      </w:r>
+    </w:p>
+    <w:p/>
+    <w:p>
       <w:pPr>
         <w:pStyle w:val="Ttulo3"/>
       </w:pPr>
-      <w:bookmarkStart w:id="27" w:name="_Toc478570702"/>
-      <w:r>
-        <w:t>6.1.1 Descripción de la situación</w:t>
+      <w:bookmarkStart w:id="27" w:name="_Toc478570703"/>
+      <w:r>
+        <w:t>6.1.2 Recomendación de tecnología a utilizar</w:t>
       </w:r>
       <w:bookmarkEnd w:id="27"/>
-    </w:p>
-    <w:p>
-      <w:r>
-        <w:rPr>
-          <w:i/>
-        </w:rPr>
-        <w:t>Una posible situación en el caso de comparar dos herramientas CASE, podría ser el caso de una empresa de desarrollo muy interesada en tecnolog</w:t>
-      </w:r>
-      <w:r>
-        <w:rPr>
-          <w:i/>
-        </w:rPr>
-        <w:t xml:space="preserve">ías open </w:t>
-      </w:r>
-      <w:proofErr w:type="spellStart"/>
-      <w:r>
-        <w:rPr>
-          <w:i/>
-        </w:rPr>
-        <w:t>source</w:t>
-      </w:r>
-      <w:proofErr w:type="spellEnd"/>
-      <w:r>
-        <w:rPr>
-          <w:i/>
-        </w:rPr>
-        <w:t xml:space="preserve">, que programa sólo en Java, con equipos de desarrollo pequeños, que </w:t>
-      </w:r>
-      <w:r>
-        <w:rPr>
-          <w:i/>
-        </w:rPr>
-        <w:t xml:space="preserve">utiliza UML como notación, </w:t>
-      </w:r>
-      <w:proofErr w:type="spellStart"/>
-      <w:r>
-        <w:rPr>
-          <w:i/>
-        </w:rPr>
-        <w:t>etc</w:t>
-      </w:r>
-      <w:proofErr w:type="spellEnd"/>
-      <w:r>
-        <w:rPr>
-          <w:i/>
-        </w:rPr>
-        <w:t>, etc</w:t>
-      </w:r>
-      <w:r>
-        <w:t>…</w:t>
-      </w:r>
-    </w:p>
-    <w:p/>
-    <w:p>
-      <w:pPr>
-        <w:pStyle w:val="Ttulo3"/>
-      </w:pPr>
-      <w:bookmarkStart w:id="28" w:name="_Toc478570703"/>
-      <w:r>
-        <w:t>6.1.2 Recomendación de tecnología a utilizar</w:t>
-      </w:r>
-      <w:bookmarkEnd w:id="28"/>
     </w:p>
     <w:p>
       <w:r>
@@ -5380,31 +5378,31 @@
       <w:pPr>
         <w:pStyle w:val="Ttulo2"/>
       </w:pPr>
-      <w:bookmarkStart w:id="29" w:name="_Toc478570704"/>
+      <w:bookmarkStart w:id="28" w:name="_Toc478570704"/>
       <w:r>
         <w:t>6.2 Situación 2</w:t>
       </w:r>
+      <w:bookmarkEnd w:id="28"/>
+    </w:p>
+    <w:p>
+      <w:pPr>
+        <w:pStyle w:val="Ttulo3"/>
+      </w:pPr>
+      <w:bookmarkStart w:id="29" w:name="_Toc478570705"/>
+      <w:r>
+        <w:t>6.2.1 Descripción de la situación</w:t>
+      </w:r>
       <w:bookmarkEnd w:id="29"/>
     </w:p>
     <w:p>
       <w:pPr>
         <w:pStyle w:val="Ttulo3"/>
       </w:pPr>
-      <w:bookmarkStart w:id="30" w:name="_Toc478570705"/>
-      <w:r>
-        <w:t>6.2.1 Descripción de la situación</w:t>
+      <w:bookmarkStart w:id="30" w:name="_Toc478570706"/>
+      <w:r>
+        <w:t>6.2.2 Recomendación de tecnología a utilizar</w:t>
       </w:r>
       <w:bookmarkEnd w:id="30"/>
-    </w:p>
-    <w:p>
-      <w:pPr>
-        <w:pStyle w:val="Ttulo3"/>
-      </w:pPr>
-      <w:bookmarkStart w:id="31" w:name="_Toc478570706"/>
-      <w:r>
-        <w:t>6.2.2 Recomendación de tecnología a utilizar</w:t>
-      </w:r>
-      <w:bookmarkEnd w:id="31"/>
     </w:p>
     <w:p/>
     <w:p/>
@@ -5425,19 +5423,16 @@
       <w:pPr>
         <w:pStyle w:val="Ttulo1"/>
       </w:pPr>
-      <w:bookmarkStart w:id="32" w:name="_Toc478570707"/>
+      <w:bookmarkStart w:id="31" w:name="_Toc479018656"/>
       <w:r>
         <w:lastRenderedPageBreak/>
         <w:t>7. Encuesta</w:t>
       </w:r>
-      <w:bookmarkEnd w:id="32"/>
-    </w:p>
-    <w:p>
-      <w:r>
-        <w:t xml:space="preserve">Hemos realizado una </w:t>
-      </w:r>
-      <w:r>
-        <w:t>encuesta mediante los formularios de Google para ver cuanta gente realiza o ha realizado alguna vez WEB TESTING</w:t>
+      <w:bookmarkEnd w:id="31"/>
+    </w:p>
+    <w:p>
+      <w:r>
+        <w:t>Hemos realizado una encuesta mediante los formularios de Google para ver cuanta gente realiza o ha realizado alguna vez WEB TESTING</w:t>
       </w:r>
       <w:r>
         <w:t>: FUNCTIONAL TESTING</w:t>
@@ -5477,7 +5472,7 @@
           <w:lang w:eastAsia="es-ES"/>
         </w:rPr>
         <w:drawing>
-          <wp:inline distT="0" distB="0" distL="0" distR="0" wp14:anchorId="197FA4E1" wp14:editId="5E8110F2">
+          <wp:inline distT="0" distB="0" distL="0" distR="0" wp14:anchorId="73BCC17A" wp14:editId="2B575E55">
             <wp:extent cx="4600575" cy="5682021"/>
             <wp:effectExtent l="0" t="0" r="0" b="0"/>
             <wp:docPr id="4" name="Imagen 4"/>
@@ -5520,7 +5515,7 @@
           <w:lang w:eastAsia="es-ES"/>
         </w:rPr>
         <w:drawing>
-          <wp:inline distT="0" distB="0" distL="0" distR="0" wp14:anchorId="086949B4" wp14:editId="3C9B1B53">
+          <wp:inline distT="0" distB="0" distL="0" distR="0" wp14:anchorId="51CAA3D7" wp14:editId="65FC5B73">
             <wp:extent cx="4427613" cy="1514475"/>
             <wp:effectExtent l="0" t="0" r="0" b="0"/>
             <wp:docPr id="5" name="Imagen 5"/>
@@ -5562,19 +5557,415 @@
         <w:t>Los resultados obtenidos son los siguientes:</w:t>
       </w:r>
     </w:p>
+    <w:p>
+      <w:pPr>
+        <w:rPr>
+          <w:noProof/>
+          <w:lang w:eastAsia="es-ES"/>
+        </w:rPr>
+      </w:pPr>
+      <w:bookmarkStart w:id="32" w:name="_GoBack"/>
+      <w:bookmarkEnd w:id="32"/>
+    </w:p>
+    <w:p>
+      <w:r>
+        <w:rPr>
+          <w:noProof/>
+          <w:lang w:eastAsia="es-ES"/>
+        </w:rPr>
+        <w:drawing>
+          <wp:inline distT="0" distB="0" distL="0" distR="0" wp14:anchorId="1D4D3DA5" wp14:editId="3742A7E0">
+            <wp:extent cx="3552825" cy="1893293"/>
+            <wp:effectExtent l="0" t="0" r="0" b="0"/>
+            <wp:docPr id="8" name="Imagen 8"/>
+            <wp:cNvGraphicFramePr>
+              <a:graphicFrameLocks xmlns:a="http://schemas.openxmlformats.org/drawingml/2006/main" noChangeAspect="1"/>
+            </wp:cNvGraphicFramePr>
+            <a:graphic xmlns:a="http://schemas.openxmlformats.org/drawingml/2006/main">
+              <a:graphicData uri="http://schemas.openxmlformats.org/drawingml/2006/picture">
+                <pic:pic xmlns:pic="http://schemas.openxmlformats.org/drawingml/2006/picture">
+                  <pic:nvPicPr>
+                    <pic:cNvPr id="1" name=""/>
+                    <pic:cNvPicPr/>
+                  </pic:nvPicPr>
+                  <pic:blipFill rotWithShape="1">
+                    <a:blip r:embed="rId20"/>
+                    <a:srcRect r="1966"/>
+                    <a:stretch/>
+                  </pic:blipFill>
+                  <pic:spPr bwMode="auto">
+                    <a:xfrm>
+                      <a:off x="0" y="0"/>
+                      <a:ext cx="3581382" cy="1908511"/>
+                    </a:xfrm>
+                    <a:prstGeom prst="rect">
+                      <a:avLst/>
+                    </a:prstGeom>
+                    <a:ln>
+                      <a:noFill/>
+                    </a:ln>
+                    <a:extLst>
+                      <a:ext uri="{53640926-AAD7-44D8-BBD7-CCE9431645EC}">
+                        <a14:shadowObscured xmlns:a14="http://schemas.microsoft.com/office/drawing/2010/main"/>
+                      </a:ext>
+                    </a:extLst>
+                  </pic:spPr>
+                </pic:pic>
+              </a:graphicData>
+            </a:graphic>
+          </wp:inline>
+        </w:drawing>
+      </w:r>
+    </w:p>
+    <w:p>
+      <w:r>
+        <w:rPr>
+          <w:noProof/>
+          <w:lang w:eastAsia="es-ES"/>
+        </w:rPr>
+        <w:drawing>
+          <wp:inline distT="0" distB="0" distL="0" distR="0" wp14:anchorId="132F1A6A" wp14:editId="1115066A">
+            <wp:extent cx="4295775" cy="1809586"/>
+            <wp:effectExtent l="0" t="0" r="0" b="635"/>
+            <wp:docPr id="6" name="Imagen 6"/>
+            <wp:cNvGraphicFramePr>
+              <a:graphicFrameLocks xmlns:a="http://schemas.openxmlformats.org/drawingml/2006/main" noChangeAspect="1"/>
+            </wp:cNvGraphicFramePr>
+            <a:graphic xmlns:a="http://schemas.openxmlformats.org/drawingml/2006/main">
+              <a:graphicData uri="http://schemas.openxmlformats.org/drawingml/2006/picture">
+                <pic:pic xmlns:pic="http://schemas.openxmlformats.org/drawingml/2006/picture">
+                  <pic:nvPicPr>
+                    <pic:cNvPr id="1" name=""/>
+                    <pic:cNvPicPr/>
+                  </pic:nvPicPr>
+                  <pic:blipFill rotWithShape="1">
+                    <a:blip r:embed="rId21"/>
+                    <a:srcRect r="559"/>
+                    <a:stretch/>
+                  </pic:blipFill>
+                  <pic:spPr bwMode="auto">
+                    <a:xfrm>
+                      <a:off x="0" y="0"/>
+                      <a:ext cx="4321867" cy="1820577"/>
+                    </a:xfrm>
+                    <a:prstGeom prst="rect">
+                      <a:avLst/>
+                    </a:prstGeom>
+                    <a:ln>
+                      <a:noFill/>
+                    </a:ln>
+                    <a:extLst>
+                      <a:ext uri="{53640926-AAD7-44D8-BBD7-CCE9431645EC}">
+                        <a14:shadowObscured xmlns:a14="http://schemas.microsoft.com/office/drawing/2010/main"/>
+                      </a:ext>
+                    </a:extLst>
+                  </pic:spPr>
+                </pic:pic>
+              </a:graphicData>
+            </a:graphic>
+          </wp:inline>
+        </w:drawing>
+      </w:r>
+    </w:p>
+    <w:p>
+      <w:r>
+        <w:rPr>
+          <w:noProof/>
+          <w:lang w:eastAsia="es-ES"/>
+        </w:rPr>
+        <w:drawing>
+          <wp:inline distT="0" distB="0" distL="0" distR="0" wp14:anchorId="6EA3C2EF" wp14:editId="1B7A2E08">
+            <wp:extent cx="4566600" cy="1924050"/>
+            <wp:effectExtent l="0" t="0" r="5715" b="0"/>
+            <wp:docPr id="9" name="Imagen 9"/>
+            <wp:cNvGraphicFramePr>
+              <a:graphicFrameLocks xmlns:a="http://schemas.openxmlformats.org/drawingml/2006/main" noChangeAspect="1"/>
+            </wp:cNvGraphicFramePr>
+            <a:graphic xmlns:a="http://schemas.openxmlformats.org/drawingml/2006/main">
+              <a:graphicData uri="http://schemas.openxmlformats.org/drawingml/2006/picture">
+                <pic:pic xmlns:pic="http://schemas.openxmlformats.org/drawingml/2006/picture">
+                  <pic:nvPicPr>
+                    <pic:cNvPr id="1" name=""/>
+                    <pic:cNvPicPr/>
+                  </pic:nvPicPr>
+                  <pic:blipFill>
+                    <a:blip r:embed="rId22"/>
+                    <a:stretch>
+                      <a:fillRect/>
+                    </a:stretch>
+                  </pic:blipFill>
+                  <pic:spPr>
+                    <a:xfrm>
+                      <a:off x="0" y="0"/>
+                      <a:ext cx="4580702" cy="1929992"/>
+                    </a:xfrm>
+                    <a:prstGeom prst="rect">
+                      <a:avLst/>
+                    </a:prstGeom>
+                  </pic:spPr>
+                </pic:pic>
+              </a:graphicData>
+            </a:graphic>
+          </wp:inline>
+        </w:drawing>
+      </w:r>
+    </w:p>
+    <w:p>
+      <w:r>
+        <w:rPr>
+          <w:noProof/>
+          <w:lang w:eastAsia="es-ES"/>
+        </w:rPr>
+        <w:drawing>
+          <wp:inline distT="0" distB="0" distL="0" distR="0" wp14:anchorId="3944AF44" wp14:editId="1B048CB0">
+            <wp:extent cx="4381500" cy="1887774"/>
+            <wp:effectExtent l="0" t="0" r="0" b="0"/>
+            <wp:docPr id="10" name="Imagen 10"/>
+            <wp:cNvGraphicFramePr>
+              <a:graphicFrameLocks xmlns:a="http://schemas.openxmlformats.org/drawingml/2006/main" noChangeAspect="1"/>
+            </wp:cNvGraphicFramePr>
+            <a:graphic xmlns:a="http://schemas.openxmlformats.org/drawingml/2006/main">
+              <a:graphicData uri="http://schemas.openxmlformats.org/drawingml/2006/picture">
+                <pic:pic xmlns:pic="http://schemas.openxmlformats.org/drawingml/2006/picture">
+                  <pic:nvPicPr>
+                    <pic:cNvPr id="1" name=""/>
+                    <pic:cNvPicPr/>
+                  </pic:nvPicPr>
+                  <pic:blipFill>
+                    <a:blip r:embed="rId23"/>
+                    <a:stretch>
+                      <a:fillRect/>
+                    </a:stretch>
+                  </pic:blipFill>
+                  <pic:spPr>
+                    <a:xfrm>
+                      <a:off x="0" y="0"/>
+                      <a:ext cx="4404584" cy="1897720"/>
+                    </a:xfrm>
+                    <a:prstGeom prst="rect">
+                      <a:avLst/>
+                    </a:prstGeom>
+                  </pic:spPr>
+                </pic:pic>
+              </a:graphicData>
+            </a:graphic>
+          </wp:inline>
+        </w:drawing>
+      </w:r>
+    </w:p>
     <w:p/>
     <w:p>
+      <w:r>
+        <w:lastRenderedPageBreak/>
+        <w:t xml:space="preserve">De lo resultados que hemos obtenido en esta encuesta podemos sacar diferentes conclusiones acerca de la misma: </w:t>
+      </w:r>
+    </w:p>
+    <w:p>
+      <w:r>
+        <w:t xml:space="preserve">En primer lugar, un alto porcentaje de las personas que han hecho la encuesta han realizado alguna vez algún tipo de web </w:t>
+      </w:r>
+      <w:proofErr w:type="spellStart"/>
+      <w:r>
+        <w:t>testing</w:t>
+      </w:r>
+      <w:proofErr w:type="spellEnd"/>
+      <w:r>
+        <w:t>. Esto es debido a que la encuesta ha sido lanzada a compañeros de nuestro entorno y a miembros de cátedras de investigación de la Universidad de Alcalá.</w:t>
+      </w:r>
+    </w:p>
+    <w:p>
+      <w:r>
+        <w:t xml:space="preserve">En segundo lugar, preguntamos a los encuestados que cuántos de ellos habían utilizado las herramientas </w:t>
+      </w:r>
+      <w:proofErr w:type="spellStart"/>
+      <w:r>
+        <w:t>Telerik</w:t>
+      </w:r>
+      <w:proofErr w:type="spellEnd"/>
+      <w:r>
+        <w:t xml:space="preserve"> Test Studio y </w:t>
+      </w:r>
+      <w:proofErr w:type="spellStart"/>
+      <w:r>
+        <w:t>Selenium</w:t>
+      </w:r>
+      <w:proofErr w:type="spellEnd"/>
+      <w:r>
+        <w:t xml:space="preserve">. Para nuestra sorpresa la mayoría de las personas habían utilizado más </w:t>
+      </w:r>
+      <w:proofErr w:type="spellStart"/>
+      <w:r>
+        <w:t>Telerik</w:t>
+      </w:r>
+      <w:proofErr w:type="spellEnd"/>
+      <w:r>
+        <w:t xml:space="preserve"> Test Studio que </w:t>
+      </w:r>
+      <w:proofErr w:type="spellStart"/>
+      <w:r>
+        <w:t>Selenium</w:t>
+      </w:r>
+      <w:proofErr w:type="spellEnd"/>
+      <w:r>
+        <w:t xml:space="preserve">. Esto creemos que es debido a que con </w:t>
+      </w:r>
+      <w:proofErr w:type="spellStart"/>
+      <w:r>
+        <w:t>Telerik</w:t>
+      </w:r>
+      <w:proofErr w:type="spellEnd"/>
+      <w:r>
+        <w:t xml:space="preserve"> el </w:t>
+      </w:r>
+      <w:proofErr w:type="spellStart"/>
+      <w:r>
+        <w:t>testing</w:t>
+      </w:r>
+      <w:proofErr w:type="spellEnd"/>
+      <w:r>
+        <w:t xml:space="preserve"> es mucho más intuitivo y mucho más rápido de realizar que con </w:t>
+      </w:r>
+      <w:proofErr w:type="spellStart"/>
+      <w:r>
+        <w:t>Selenium</w:t>
+      </w:r>
+      <w:proofErr w:type="spellEnd"/>
+      <w:r>
+        <w:t>, debido a que esta última tiene más complejidad y muchos de los encuestados habían realizado pequeños test para verificar el adecuado funcionamiento de sus aplicaciones.</w:t>
+      </w:r>
+    </w:p>
+    <w:p>
+      <w:r>
+        <w:t xml:space="preserve">Finalmente, preguntamos cuál de las dos herramientas les resultaba más útil para realizar </w:t>
+      </w:r>
+      <w:proofErr w:type="spellStart"/>
+      <w:r>
+        <w:t>testing</w:t>
+      </w:r>
+      <w:proofErr w:type="spellEnd"/>
+      <w:r>
+        <w:t xml:space="preserve">. La respuesta fue la esperada, </w:t>
+      </w:r>
+      <w:proofErr w:type="spellStart"/>
+      <w:r>
+        <w:t>Selenium</w:t>
+      </w:r>
+      <w:proofErr w:type="spellEnd"/>
+      <w:r>
+        <w:t xml:space="preserve"> les resulta más útil que </w:t>
+      </w:r>
+      <w:proofErr w:type="spellStart"/>
+      <w:r>
+        <w:t>Telerik</w:t>
+      </w:r>
+      <w:proofErr w:type="spellEnd"/>
+      <w:r>
+        <w:t xml:space="preserve">. Pensamos que esto es debido a que algunos de los encuestados tenían más experiencia a la hora de realizar aplicaciones y le daban mucha más importancia al </w:t>
+      </w:r>
+      <w:proofErr w:type="spellStart"/>
+      <w:r>
+        <w:t>testing</w:t>
+      </w:r>
+      <w:proofErr w:type="spellEnd"/>
+      <w:r>
+        <w:t xml:space="preserve"> más invasivo, en cambio, otras personas que habían implementado aplicaciones mucho menos complejas que no requerían un </w:t>
+      </w:r>
+      <w:proofErr w:type="spellStart"/>
+      <w:r>
+        <w:t>testing</w:t>
+      </w:r>
+      <w:proofErr w:type="spellEnd"/>
+      <w:r>
+        <w:t xml:space="preserve"> tan sofisticado.</w:t>
+      </w:r>
+    </w:p>
+    <w:p>
+      <w:pPr>
+        <w:rPr>
+          <w:color w:val="000000" w:themeColor="text1"/>
+        </w:rPr>
+      </w:pPr>
+    </w:p>
+    <w:p>
       <w:pPr>
         <w:pStyle w:val="Ttulo1"/>
       </w:pPr>
-      <w:bookmarkStart w:id="33" w:name="_Toc478570708"/>
-      <w:r>
-        <w:t>8</w:t>
-      </w:r>
-      <w:r>
-        <w:t>. Conclusiones</w:t>
+      <w:bookmarkStart w:id="33" w:name="_Toc479018657"/>
+      <w:r>
+        <w:t>8. Conclusiones</w:t>
       </w:r>
       <w:bookmarkEnd w:id="33"/>
+    </w:p>
+    <w:p>
+      <w:r>
+        <w:t xml:space="preserve">Una vez hemos realizado una comparación entre ambas herramientas podemos concluir que son dos herramientas que realizan la misma tarea, pero de forma diferente. </w:t>
+      </w:r>
+      <w:proofErr w:type="spellStart"/>
+      <w:r>
+        <w:t>Telerik</w:t>
+      </w:r>
+      <w:proofErr w:type="spellEnd"/>
+      <w:r>
+        <w:t xml:space="preserve"> Test Studio tiene una interfaz que hace muy sencillo la realización de test básicos y </w:t>
+      </w:r>
+      <w:proofErr w:type="spellStart"/>
+      <w:r>
+        <w:t>Selenium</w:t>
+      </w:r>
+      <w:proofErr w:type="spellEnd"/>
+      <w:r>
+        <w:t xml:space="preserve"> requiere de un alto entendimiento del lenguaje de programación Python. </w:t>
+      </w:r>
+    </w:p>
+    <w:p>
+      <w:r>
+        <w:t xml:space="preserve">Si hacemos un resumen sobre los criterios de comparación que hemos analizado en los apartados anteriores podemos observar que </w:t>
+      </w:r>
+      <w:proofErr w:type="spellStart"/>
+      <w:r>
+        <w:t>Selenium</w:t>
+      </w:r>
+      <w:proofErr w:type="spellEnd"/>
+      <w:r>
+        <w:t xml:space="preserve"> es una librería gratuita de Python, Open </w:t>
+      </w:r>
+      <w:proofErr w:type="spellStart"/>
+      <w:r>
+        <w:t>Source</w:t>
+      </w:r>
+      <w:proofErr w:type="spellEnd"/>
+      <w:r>
+        <w:t xml:space="preserve">, sin mantenimiento, mucho más desarrollada, sin interfaz gráfica y permite hacer test mucho más específicos, pero exige que el usuario tenga altos conocimientos del lenguaje de programación. En cambio, </w:t>
+      </w:r>
+      <w:proofErr w:type="spellStart"/>
+      <w:r>
+        <w:t>Telerik</w:t>
+      </w:r>
+      <w:proofErr w:type="spellEnd"/>
+      <w:r>
+        <w:t xml:space="preserve"> es una herramienta de pago, con mantenimiento, menos desarrollada, con interfaz gráfica y permite hacer cualquier tipo test sin poseer grandes habilidades a la hora de programar.</w:t>
+      </w:r>
+    </w:p>
+    <w:p>
+      <w:r>
+        <w:t xml:space="preserve">Si tuviéramos que recomendar estas dos herramientas, propondríamos </w:t>
+      </w:r>
+      <w:proofErr w:type="spellStart"/>
+      <w:r>
+        <w:t>Telerik</w:t>
+      </w:r>
+      <w:proofErr w:type="spellEnd"/>
+      <w:r>
+        <w:t xml:space="preserve"> a un usuario que vaya a realizar test básicos y muy superficiales, y </w:t>
+      </w:r>
+      <w:proofErr w:type="spellStart"/>
+      <w:r>
+        <w:t>Selenium</w:t>
+      </w:r>
+      <w:proofErr w:type="spellEnd"/>
+      <w:r>
+        <w:t xml:space="preserve"> a aplicaciones que requieran test profundos y complejos.</w:t>
+      </w:r>
     </w:p>
     <w:p/>
     <w:sectPr>
@@ -5642,7 +6033,7 @@
           <w:rPr>
             <w:noProof/>
           </w:rPr>
-          <w:t>2</w:t>
+          <w:t>14</w:t>
         </w:r>
         <w:r>
           <w:fldChar w:fldCharType="end"/>
@@ -7414,7 +7805,7 @@
 </file>
 
 <file path=customXml/itemProps1.xml><?xml version="1.0" encoding="utf-8"?>
-<ds:datastoreItem xmlns:ds="http://schemas.openxmlformats.org/officeDocument/2006/customXml" ds:itemID="{4614AF88-BE80-41F8-BF3A-9A8B55EBFE48}">
+<ds:datastoreItem xmlns:ds="http://schemas.openxmlformats.org/officeDocument/2006/customXml" ds:itemID="{781B4BE8-8825-4430-AFB9-4D8C8E07C5B4}">
   <ds:schemaRefs>
     <ds:schemaRef ds:uri="http://schemas.openxmlformats.org/officeDocument/2006/bibliography"/>
   </ds:schemaRefs>

</xml_diff>